<commit_message>
oui c fini je croi
</commit_message>
<xml_diff>
--- a/com.docx
+++ b/com.docx
@@ -386,6 +386,27 @@
           <w:sz w:val="24"/>
           <w:szCs w:val="24"/>
         </w:rPr>
+        <w:t xml:space="preserve">En </w:t>
+      </w:r>
+      <w:r>
+        <w:rPr>
+          <w:sz w:val="24"/>
+          <w:szCs w:val="24"/>
+        </w:rPr>
+        <w:t>équipe</w:t>
+      </w:r>
+      <w:r>
+        <w:rPr>
+          <w:sz w:val="24"/>
+          <w:szCs w:val="24"/>
+        </w:rPr>
+        <w:t xml:space="preserve"> de cinq </w:t>
+      </w:r>
+      <w:r>
+        <w:rPr>
+          <w:sz w:val="24"/>
+          <w:szCs w:val="24"/>
+        </w:rPr>
         <w:t>Réaliser un mini-jeux</w:t>
       </w:r>
       <w:r>
@@ -393,7 +414,49 @@
           <w:sz w:val="24"/>
           <w:szCs w:val="24"/>
         </w:rPr>
-        <w:t xml:space="preserve"> semblable à Candy Crush mais avec des nombres a la place des bonbons, le joueur doit réussir à faire disparaitre tous les nombre le plus vite possible et moyennant le moins de mouvement possible, des bonus on était implémenté en plus des instructions de base, lorsque le joueur aligné 4 nombre il débloquera une bombe qu’il peut placer n’importe ou dans la grille, lorsque le joueur aligne 5 nombre cela supprime la ligne et toute les nombre en diagonal   </w:t>
+        <w:t xml:space="preserve"> semblable à Candy Crush mais avec des nombres a la place des bonbons, le joueur doit réussir à faire disparaitre tous les nombre le plus vite possible et moyennant le moins de mouvem</w:t>
+      </w:r>
+      <w:r>
+        <w:rPr>
+          <w:sz w:val="24"/>
+          <w:szCs w:val="24"/>
+        </w:rPr>
+        <w:t>ent possible,</w:t>
+      </w:r>
+      <w:r>
+        <w:rPr>
+          <w:sz w:val="24"/>
+          <w:szCs w:val="24"/>
+        </w:rPr>
+        <w:t xml:space="preserve"> des bonus doivent </w:t>
+      </w:r>
+      <w:r>
+        <w:rPr>
+          <w:sz w:val="24"/>
+          <w:szCs w:val="24"/>
+        </w:rPr>
+        <w:t>être</w:t>
+      </w:r>
+      <w:r>
+        <w:rPr>
+          <w:sz w:val="24"/>
+          <w:szCs w:val="24"/>
+        </w:rPr>
+        <w:t xml:space="preserve"> implémenté en plus des instructions de base</w:t>
+      </w:r>
+      <w:r>
+        <w:rPr>
+          <w:sz w:val="24"/>
+          <w:szCs w:val="24"/>
+        </w:rPr>
+        <w:t>.</w:t>
+      </w:r>
+      <w:r>
+        <w:rPr>
+          <w:sz w:val="24"/>
+          <w:szCs w:val="24"/>
+        </w:rPr>
+        <w:t xml:space="preserve"> </w:t>
       </w:r>
     </w:p>
     <w:p>
@@ -444,7 +507,14 @@
           <w:sz w:val="24"/>
           <w:szCs w:val="24"/>
         </w:rPr>
-        <w:t xml:space="preserve"> (quadrillage numéroté) </w:t>
+        <w:t xml:space="preserve"> </w:t>
+      </w:r>
+      <w:r>
+        <w:rPr>
+          <w:sz w:val="24"/>
+          <w:szCs w:val="24"/>
+        </w:rPr>
+        <w:t xml:space="preserve"> </w:t>
       </w:r>
     </w:p>
     <w:p>
@@ -464,16 +534,14 @@
           <w:sz w:val="24"/>
           <w:szCs w:val="24"/>
         </w:rPr>
-        <w:t>Générer une documentation Dioxygène à partir du code</w:t>
-      </w:r>
-      <w:bookmarkStart w:id="0" w:name="_GoBack"/>
-      <w:bookmarkEnd w:id="0"/>
-      <w:r>
-        <w:rPr>
-          <w:sz w:val="24"/>
-          <w:szCs w:val="24"/>
-        </w:rPr>
-        <w:t xml:space="preserve"> </w:t>
+        <w:t>Générer une documentation D</w:t>
+      </w:r>
+      <w:r>
+        <w:rPr>
+          <w:sz w:val="24"/>
+          <w:szCs w:val="24"/>
+        </w:rPr>
+        <w:t xml:space="preserve">oxygène à partir du code </w:t>
       </w:r>
     </w:p>
     <w:p>
@@ -486,19 +554,29 @@
         <w:rPr>
           <w:sz w:val="24"/>
           <w:szCs w:val="24"/>
-          <w:u w:val="single"/>
-        </w:rPr>
-      </w:pPr>
-      <w:proofErr w:type="gramStart"/>
-      <w:r>
-        <w:rPr>
-          <w:sz w:val="24"/>
-          <w:szCs w:val="24"/>
-          <w:u w:val="single"/>
-        </w:rPr>
-        <w:t>c</w:t>
-      </w:r>
-      <w:proofErr w:type="gramEnd"/>
+        </w:rPr>
+      </w:pPr>
+      <w:r>
+        <w:rPr>
+          <w:sz w:val="24"/>
+          <w:szCs w:val="24"/>
+        </w:rPr>
+        <w:t xml:space="preserve">Programmé l’intégralité </w:t>
+      </w:r>
+      <w:r>
+        <w:rPr>
+          <w:sz w:val="24"/>
+          <w:szCs w:val="24"/>
+        </w:rPr>
+        <w:t>du projet en C</w:t>
+      </w:r>
+      <w:r>
+        <w:rPr>
+          <w:sz w:val="24"/>
+          <w:szCs w:val="24"/>
+        </w:rPr>
+        <w:t>++</w:t>
+      </w:r>
     </w:p>
     <w:p>
       <w:pPr>
@@ -510,19 +588,259 @@
         <w:rPr>
           <w:sz w:val="24"/>
           <w:szCs w:val="24"/>
-          <w:u w:val="single"/>
-        </w:rPr>
-      </w:pPr>
-      <w:proofErr w:type="gramStart"/>
-      <w:r>
-        <w:rPr>
-          <w:sz w:val="24"/>
-          <w:szCs w:val="24"/>
-          <w:u w:val="single"/>
-        </w:rPr>
-        <w:t>d</w:t>
-      </w:r>
-      <w:proofErr w:type="gramEnd"/>
+        </w:rPr>
+      </w:pPr>
+      <w:r>
+        <w:rPr>
+          <w:sz w:val="24"/>
+          <w:szCs w:val="24"/>
+        </w:rPr>
+        <w:t xml:space="preserve">Préparer une soutenance orale </w:t>
+      </w:r>
+      <w:r>
+        <w:rPr>
+          <w:sz w:val="24"/>
+          <w:szCs w:val="24"/>
+        </w:rPr>
+        <w:t>du projet</w:t>
+      </w:r>
+    </w:p>
+    <w:p>
+      <w:pPr>
+        <w:pStyle w:val="Paragraphedeliste"/>
+        <w:numPr>
+          <w:ilvl w:val="0"/>
+          <w:numId w:val="3"/>
+        </w:numPr>
+        <w:rPr>
+          <w:sz w:val="24"/>
+          <w:szCs w:val="24"/>
+        </w:rPr>
+      </w:pPr>
+      <w:r>
+        <w:rPr>
+          <w:sz w:val="24"/>
+          <w:szCs w:val="24"/>
+        </w:rPr>
+        <w:t>L</w:t>
+      </w:r>
+      <w:r>
+        <w:rPr>
+          <w:sz w:val="24"/>
+          <w:szCs w:val="24"/>
+        </w:rPr>
+        <w:t>orsque le joueur aligné 4 nombre</w:t>
+      </w:r>
+      <w:r>
+        <w:rPr>
+          <w:sz w:val="24"/>
+          <w:szCs w:val="24"/>
+        </w:rPr>
+        <w:t xml:space="preserve"> identique</w:t>
+      </w:r>
+      <w:r>
+        <w:rPr>
+          <w:sz w:val="24"/>
+          <w:szCs w:val="24"/>
+        </w:rPr>
+        <w:t xml:space="preserve"> il débloquera une bombe qu’il peut placer n’importe </w:t>
+      </w:r>
+      <w:r>
+        <w:rPr>
+          <w:sz w:val="24"/>
+          <w:szCs w:val="24"/>
+        </w:rPr>
+        <w:t>où</w:t>
+      </w:r>
+      <w:r>
+        <w:rPr>
+          <w:sz w:val="24"/>
+          <w:szCs w:val="24"/>
+        </w:rPr>
+        <w:t xml:space="preserve"> dans la grille</w:t>
+      </w:r>
+    </w:p>
+    <w:p>
+      <w:pPr>
+        <w:pStyle w:val="Paragraphedeliste"/>
+        <w:numPr>
+          <w:ilvl w:val="0"/>
+          <w:numId w:val="3"/>
+        </w:numPr>
+        <w:rPr>
+          <w:sz w:val="24"/>
+          <w:szCs w:val="24"/>
+        </w:rPr>
+      </w:pPr>
+      <w:r>
+        <w:rPr>
+          <w:sz w:val="24"/>
+          <w:szCs w:val="24"/>
+        </w:rPr>
+        <w:t>L</w:t>
+      </w:r>
+      <w:r>
+        <w:rPr>
+          <w:sz w:val="24"/>
+          <w:szCs w:val="24"/>
+        </w:rPr>
+        <w:t>orsque le joueur aligne 5</w:t>
+      </w:r>
+      <w:r>
+        <w:rPr>
+          <w:sz w:val="24"/>
+          <w:szCs w:val="24"/>
+        </w:rPr>
+        <w:t xml:space="preserve"> identique</w:t>
+      </w:r>
+      <w:r>
+        <w:rPr>
+          <w:sz w:val="24"/>
+          <w:szCs w:val="24"/>
+        </w:rPr>
+        <w:t xml:space="preserve"> nombre cela supprime la ligne et toute les nombre en diagonal   </w:t>
+      </w:r>
+    </w:p>
+    <w:p>
+      <w:pPr>
+        <w:pStyle w:val="Paragraphedeliste"/>
+        <w:numPr>
+          <w:ilvl w:val="0"/>
+          <w:numId w:val="3"/>
+        </w:numPr>
+        <w:rPr>
+          <w:sz w:val="24"/>
+          <w:szCs w:val="24"/>
+        </w:rPr>
+      </w:pPr>
+      <w:r>
+        <w:rPr>
+          <w:sz w:val="24"/>
+          <w:szCs w:val="24"/>
+        </w:rPr>
+        <w:t>Lorsque 3 nombre identique sont aligné ils doivent disparaitre</w:t>
+      </w:r>
+    </w:p>
+    <w:p>
+      <w:pPr>
+        <w:pStyle w:val="Paragraphedeliste"/>
+        <w:numPr>
+          <w:ilvl w:val="0"/>
+          <w:numId w:val="3"/>
+        </w:numPr>
+        <w:rPr>
+          <w:sz w:val="24"/>
+          <w:szCs w:val="24"/>
+        </w:rPr>
+      </w:pPr>
+      <w:r>
+        <w:rPr>
+          <w:sz w:val="24"/>
+          <w:szCs w:val="24"/>
+        </w:rPr>
+        <w:t>La grille doit être remonter à chaque fois que des nombres disparaisse</w:t>
+      </w:r>
+    </w:p>
+    <w:p>
+      <w:pPr>
+        <w:pStyle w:val="Paragraphedeliste"/>
+        <w:numPr>
+          <w:ilvl w:val="0"/>
+          <w:numId w:val="3"/>
+        </w:numPr>
+        <w:rPr>
+          <w:sz w:val="24"/>
+          <w:szCs w:val="24"/>
+        </w:rPr>
+      </w:pPr>
+      <w:r>
+        <w:rPr>
+          <w:sz w:val="24"/>
+          <w:szCs w:val="24"/>
+        </w:rPr>
+        <w:t>Les ligne et les colonnes doivent être numéroté</w:t>
+      </w:r>
+    </w:p>
+    <w:p>
+      <w:pPr>
+        <w:pStyle w:val="Paragraphedeliste"/>
+        <w:numPr>
+          <w:ilvl w:val="0"/>
+          <w:numId w:val="3"/>
+        </w:numPr>
+        <w:rPr>
+          <w:sz w:val="24"/>
+          <w:szCs w:val="24"/>
+        </w:rPr>
+      </w:pPr>
+      <w:r>
+        <w:rPr>
+          <w:sz w:val="24"/>
+          <w:szCs w:val="24"/>
+        </w:rPr>
+        <w:t>L’utilisateur doit saisir la colonne et la ligne ainsi que la direction du nombre a déplacé</w:t>
+      </w:r>
+    </w:p>
+    <w:p>
+      <w:pPr>
+        <w:pStyle w:val="Paragraphedeliste"/>
+        <w:numPr>
+          <w:ilvl w:val="0"/>
+          <w:numId w:val="3"/>
+        </w:numPr>
+        <w:rPr>
+          <w:sz w:val="24"/>
+          <w:szCs w:val="24"/>
+        </w:rPr>
+      </w:pPr>
+      <w:r>
+        <w:rPr>
+          <w:sz w:val="24"/>
+          <w:szCs w:val="24"/>
+        </w:rPr>
+        <w:t xml:space="preserve">A chaque fois qu’un ou </w:t>
+      </w:r>
+      <w:r>
+        <w:rPr>
+          <w:sz w:val="24"/>
+          <w:szCs w:val="24"/>
+        </w:rPr>
+        <w:t>plusieurs nombres</w:t>
+      </w:r>
+      <w:r>
+        <w:rPr>
+          <w:sz w:val="24"/>
+          <w:szCs w:val="24"/>
+        </w:rPr>
+        <w:t xml:space="preserve"> disparaisse le score est incrémenté</w:t>
+      </w:r>
+    </w:p>
+    <w:p>
+      <w:pPr>
+        <w:pStyle w:val="Paragraphedeliste"/>
+        <w:rPr>
+          <w:sz w:val="24"/>
+          <w:szCs w:val="24"/>
+        </w:rPr>
+      </w:pPr>
+    </w:p>
+    <w:p>
+      <w:pPr>
+        <w:pStyle w:val="Paragraphedeliste"/>
+        <w:rPr>
+          <w:sz w:val="24"/>
+          <w:szCs w:val="24"/>
+        </w:rPr>
+      </w:pPr>
+    </w:p>
+    <w:p>
+      <w:pPr>
+        <w:pStyle w:val="Paragraphedeliste"/>
+        <w:rPr>
+          <w:sz w:val="24"/>
+          <w:szCs w:val="24"/>
+        </w:rPr>
+      </w:pPr>
     </w:p>
     <w:p>
       <w:pPr>
@@ -536,18 +854,19 @@
     <w:tbl>
       <w:tblPr>
         <w:tblStyle w:val="Grilledutableau"/>
-        <w:tblW w:w="0" w:type="auto"/>
+        <w:tblW w:w="11340" w:type="dxa"/>
+        <w:tblInd w:w="-1139" w:type="dxa"/>
         <w:tblLook w:val="04A0" w:firstRow="1" w:lastRow="0" w:firstColumn="1" w:lastColumn="0" w:noHBand="0" w:noVBand="1"/>
       </w:tblPr>
       <w:tblGrid>
-        <w:gridCol w:w="3020"/>
+        <w:gridCol w:w="4159"/>
         <w:gridCol w:w="3021"/>
-        <w:gridCol w:w="3021"/>
+        <w:gridCol w:w="4160"/>
       </w:tblGrid>
       <w:tr>
         <w:tc>
           <w:tcPr>
-            <w:tcW w:w="3020" w:type="dxa"/>
+            <w:tcW w:w="4159" w:type="dxa"/>
           </w:tcPr>
           <w:p>
             <w:pPr>
@@ -589,7 +908,7 @@
         </w:tc>
         <w:tc>
           <w:tcPr>
-            <w:tcW w:w="3021" w:type="dxa"/>
+            <w:tcW w:w="4160" w:type="dxa"/>
           </w:tcPr>
           <w:p>
             <w:pPr>
@@ -612,39 +931,187 @@
       <w:tr>
         <w:tc>
           <w:tcPr>
-            <w:tcW w:w="3020" w:type="dxa"/>
+            <w:tcW w:w="4159" w:type="dxa"/>
+            <w:tcBorders>
+              <w:bottom w:val="single" w:sz="4" w:space="0" w:color="auto"/>
+            </w:tcBorders>
           </w:tcPr>
           <w:p>
             <w:pPr>
               <w:rPr>
-                <w:sz w:val="24"/>
-                <w:szCs w:val="24"/>
-              </w:rPr>
-            </w:pPr>
-          </w:p>
-          <w:p>
-            <w:pPr>
-              <w:rPr>
-                <w:sz w:val="24"/>
-                <w:szCs w:val="24"/>
-              </w:rPr>
-            </w:pPr>
-          </w:p>
-          <w:p>
-            <w:pPr>
-              <w:rPr>
-                <w:sz w:val="24"/>
-                <w:szCs w:val="24"/>
-              </w:rPr>
-            </w:pPr>
-          </w:p>
-          <w:p>
-            <w:pPr>
-              <w:rPr>
-                <w:sz w:val="24"/>
-                <w:szCs w:val="24"/>
-              </w:rPr>
-            </w:pPr>
+                <w:rFonts w:eastAsia="Times New Roman" w:cstheme="minorHAnsi"/>
+                <w:lang w:eastAsia="fr-FR"/>
+              </w:rPr>
+            </w:pPr>
+            <w:r>
+              <w:rPr>
+                <w:rFonts w:eastAsia="Times New Roman" w:cstheme="minorHAnsi"/>
+                <w:lang w:eastAsia="fr-FR"/>
+              </w:rPr>
+              <w:t xml:space="preserve">Algorithmes fondamentaux avec des structures simples : recherche d’un élément, parcours, tri, </w:t>
+            </w:r>
+            <w:proofErr w:type="spellStart"/>
+            <w:r>
+              <w:rPr>
+                <w:rFonts w:eastAsia="Times New Roman" w:cstheme="minorHAnsi"/>
+                <w:lang w:eastAsia="fr-FR"/>
+              </w:rPr>
+              <w:t>etc</w:t>
+            </w:r>
+            <w:proofErr w:type="spellEnd"/>
+          </w:p>
+          <w:p>
+            <w:pPr>
+              <w:rPr>
+                <w:rFonts w:eastAsia="Times New Roman" w:cstheme="minorHAnsi"/>
+                <w:lang w:eastAsia="fr-FR"/>
+              </w:rPr>
+            </w:pPr>
+          </w:p>
+          <w:p>
+            <w:pPr>
+              <w:rPr>
+                <w:rFonts w:eastAsia="Times New Roman" w:cstheme="minorHAnsi"/>
+                <w:lang w:eastAsia="fr-FR"/>
+              </w:rPr>
+            </w:pPr>
+            <w:r>
+              <w:rPr>
+                <w:rFonts w:eastAsia="Times New Roman" w:cstheme="minorHAnsi"/>
+                <w:lang w:eastAsia="fr-FR"/>
+              </w:rPr>
+              <w:t xml:space="preserve">Notion d’accès séquentiel et d’accès direct </w:t>
+            </w:r>
+          </w:p>
+          <w:p>
+            <w:pPr>
+              <w:rPr>
+                <w:rFonts w:eastAsia="Times New Roman" w:cstheme="minorHAnsi"/>
+                <w:lang w:eastAsia="fr-FR"/>
+              </w:rPr>
+            </w:pPr>
+          </w:p>
+          <w:p>
+            <w:pPr>
+              <w:rPr>
+                <w:rFonts w:eastAsia="Times New Roman" w:cstheme="minorHAnsi"/>
+                <w:lang w:eastAsia="fr-FR"/>
+              </w:rPr>
+            </w:pPr>
+            <w:r>
+              <w:rPr>
+                <w:rFonts w:eastAsia="Times New Roman" w:cstheme="minorHAnsi"/>
+                <w:lang w:eastAsia="fr-FR"/>
+              </w:rPr>
+              <w:t>Avoir une première notion des</w:t>
+            </w:r>
+            <w:r>
+              <w:rPr>
+                <w:rFonts w:eastAsia="Times New Roman" w:cstheme="minorHAnsi"/>
+                <w:lang w:eastAsia="fr-FR"/>
+              </w:rPr>
+              <w:t xml:space="preserve"> </w:t>
+            </w:r>
+            <w:r>
+              <w:rPr>
+                <w:rFonts w:eastAsia="Times New Roman" w:cstheme="minorHAnsi"/>
+                <w:lang w:eastAsia="fr-FR"/>
+              </w:rPr>
+              <w:t xml:space="preserve">performances des algorithmes utilisés </w:t>
+            </w:r>
+          </w:p>
+          <w:p>
+            <w:pPr>
+              <w:rPr>
+                <w:rFonts w:eastAsia="Times New Roman" w:cstheme="minorHAnsi"/>
+                <w:lang w:eastAsia="fr-FR"/>
+              </w:rPr>
+            </w:pPr>
+          </w:p>
+          <w:p>
+            <w:pPr>
+              <w:rPr>
+                <w:rFonts w:eastAsia="Times New Roman" w:cstheme="minorHAnsi"/>
+                <w:lang w:eastAsia="fr-FR"/>
+              </w:rPr>
+            </w:pPr>
+            <w:r>
+              <w:rPr>
+                <w:rFonts w:eastAsia="Times New Roman" w:cstheme="minorHAnsi"/>
+                <w:lang w:eastAsia="fr-FR"/>
+              </w:rPr>
+              <w:t xml:space="preserve">Écriture et lecture dans des fichiers </w:t>
+            </w:r>
+          </w:p>
+          <w:p>
+            <w:pPr>
+              <w:rPr>
+                <w:rFonts w:eastAsia="Times New Roman" w:cstheme="minorHAnsi"/>
+                <w:lang w:eastAsia="fr-FR"/>
+              </w:rPr>
+            </w:pPr>
+            <w:r>
+              <w:rPr>
+                <w:rFonts w:eastAsia="Times New Roman" w:cstheme="minorHAnsi"/>
+                <w:lang w:eastAsia="fr-FR"/>
+              </w:rPr>
+              <w:t xml:space="preserve">Types abstraits de données simples </w:t>
+            </w:r>
+          </w:p>
+          <w:p>
+            <w:pPr>
+              <w:rPr>
+                <w:rFonts w:cstheme="minorHAnsi"/>
+              </w:rPr>
+            </w:pPr>
+          </w:p>
+          <w:p>
+            <w:pPr>
+              <w:rPr>
+                <w:rFonts w:eastAsia="Times New Roman" w:cstheme="minorHAnsi"/>
+                <w:lang w:eastAsia="fr-FR"/>
+              </w:rPr>
+            </w:pPr>
+            <w:r>
+              <w:rPr>
+                <w:rFonts w:eastAsia="Times New Roman" w:cstheme="minorHAnsi"/>
+                <w:lang w:eastAsia="fr-FR"/>
+              </w:rPr>
+              <w:t>Introduction au débogage</w:t>
+            </w:r>
+          </w:p>
+          <w:p>
+            <w:pPr>
+              <w:rPr>
+                <w:rFonts w:eastAsia="Times New Roman" w:cstheme="minorHAnsi"/>
+                <w:lang w:eastAsia="fr-FR"/>
+              </w:rPr>
+            </w:pPr>
+            <w:r>
+              <w:rPr>
+                <w:rFonts w:eastAsia="Times New Roman" w:cstheme="minorHAnsi"/>
+                <w:lang w:eastAsia="fr-FR"/>
+              </w:rPr>
+              <w:t>(</w:t>
+            </w:r>
+            <w:proofErr w:type="spellStart"/>
+            <w:proofErr w:type="gramStart"/>
+            <w:r>
+              <w:rPr>
+                <w:rFonts w:eastAsia="Times New Roman" w:cstheme="minorHAnsi"/>
+                <w:lang w:eastAsia="fr-FR"/>
+              </w:rPr>
+              <w:t>debugging</w:t>
+            </w:r>
+            <w:proofErr w:type="spellEnd"/>
+            <w:proofErr w:type="gramEnd"/>
+            <w:r>
+              <w:rPr>
+                <w:rFonts w:eastAsia="Times New Roman" w:cstheme="minorHAnsi"/>
+                <w:lang w:eastAsia="fr-FR"/>
+              </w:rPr>
+              <w:t>)</w:t>
+            </w:r>
           </w:p>
           <w:p>
             <w:pPr>
@@ -690,7 +1157,199 @@
         <w:tc>
           <w:tcPr>
             <w:tcW w:w="3021" w:type="dxa"/>
+            <w:tcBorders>
+              <w:bottom w:val="single" w:sz="4" w:space="0" w:color="auto"/>
+            </w:tcBorders>
           </w:tcPr>
+          <w:p>
+            <w:pPr>
+              <w:rPr>
+                <w:rFonts w:eastAsia="Times New Roman" w:cstheme="minorHAnsi"/>
+                <w:lang w:eastAsia="fr-FR"/>
+              </w:rPr>
+            </w:pPr>
+            <w:r>
+              <w:rPr>
+                <w:rFonts w:eastAsia="Times New Roman" w:cstheme="minorHAnsi"/>
+                <w:lang w:eastAsia="fr-FR"/>
+              </w:rPr>
+              <w:t xml:space="preserve">Conception technique d'une solution informatique </w:t>
+            </w:r>
+          </w:p>
+          <w:p>
+            <w:pPr>
+              <w:rPr>
+                <w:rFonts w:eastAsia="Times New Roman" w:cstheme="minorHAnsi"/>
+                <w:lang w:eastAsia="fr-FR"/>
+              </w:rPr>
+            </w:pPr>
+          </w:p>
+          <w:p>
+            <w:pPr>
+              <w:rPr>
+                <w:rFonts w:eastAsia="Times New Roman" w:cstheme="minorHAnsi"/>
+                <w:lang w:eastAsia="fr-FR"/>
+              </w:rPr>
+            </w:pPr>
+            <w:r>
+              <w:rPr>
+                <w:rFonts w:eastAsia="Times New Roman" w:cstheme="minorHAnsi"/>
+                <w:lang w:eastAsia="fr-FR"/>
+              </w:rPr>
+              <w:t xml:space="preserve">Réalisation d’une solution informatique </w:t>
+            </w:r>
+          </w:p>
+          <w:p>
+            <w:pPr>
+              <w:rPr>
+                <w:rFonts w:eastAsia="Times New Roman" w:cstheme="minorHAnsi"/>
+                <w:lang w:eastAsia="fr-FR"/>
+              </w:rPr>
+            </w:pPr>
+          </w:p>
+          <w:p>
+            <w:pPr>
+              <w:rPr>
+                <w:rFonts w:eastAsia="Times New Roman" w:cstheme="minorHAnsi"/>
+                <w:lang w:eastAsia="fr-FR"/>
+              </w:rPr>
+            </w:pPr>
+            <w:r>
+              <w:rPr>
+                <w:rFonts w:eastAsia="Times New Roman" w:cstheme="minorHAnsi"/>
+                <w:lang w:eastAsia="fr-FR"/>
+              </w:rPr>
+              <w:t xml:space="preserve">Tests de validation d’une solution informatique </w:t>
+            </w:r>
+          </w:p>
+          <w:p>
+            <w:pPr>
+              <w:rPr>
+                <w:sz w:val="24"/>
+                <w:szCs w:val="24"/>
+              </w:rPr>
+            </w:pPr>
+          </w:p>
+          <w:p>
+            <w:pPr>
+              <w:rPr>
+                <w:sz w:val="24"/>
+                <w:szCs w:val="24"/>
+              </w:rPr>
+            </w:pPr>
+            <w:r>
+              <w:t>Gérer u</w:t>
+            </w:r>
+            <w:bookmarkStart w:id="0" w:name="_GoBack"/>
+            <w:bookmarkEnd w:id="0"/>
+            <w:r>
+              <w:t>n projet de développement informatique</w:t>
+            </w:r>
+          </w:p>
+        </w:tc>
+        <w:tc>
+          <w:tcPr>
+            <w:tcW w:w="4160" w:type="dxa"/>
+          </w:tcPr>
+          <w:p>
+            <w:r>
+              <w:t>"Leadership" et esprit d'entreprise</w:t>
+            </w:r>
+          </w:p>
+          <w:p/>
+          <w:p>
+            <w:r>
+              <w:t>Adaptabilité et Flexibilité</w:t>
+            </w:r>
+          </w:p>
+          <w:p/>
+          <w:p>
+            <w:r>
+              <w:t>Analyse et Synthèse</w:t>
+            </w:r>
+          </w:p>
+          <w:p/>
+          <w:p>
+            <w:r>
+              <w:t>Communication orale et écrite</w:t>
+            </w:r>
+          </w:p>
+          <w:p/>
+          <w:p>
+            <w:r>
+              <w:t>Créativité, sens de l'innovation</w:t>
+            </w:r>
+          </w:p>
+          <w:p/>
+          <w:p>
+            <w:r>
+              <w:t>Gestion de Projet</w:t>
+            </w:r>
+          </w:p>
+          <w:p/>
+          <w:p>
+            <w:r>
+              <w:t>Gestion de la performance</w:t>
+            </w:r>
+          </w:p>
+          <w:p/>
+          <w:p>
+            <w:r>
+              <w:t>Rigueur et Organisation</w:t>
+            </w:r>
+          </w:p>
+          <w:p/>
+          <w:p>
+            <w:pPr>
+              <w:rPr>
+                <w:sz w:val="24"/>
+                <w:szCs w:val="24"/>
+              </w:rPr>
+            </w:pPr>
+            <w:r>
+              <w:t>Travail et animation d'équipe</w:t>
+            </w:r>
+          </w:p>
+        </w:tc>
+      </w:tr>
+      <w:tr>
+        <w:tc>
+          <w:tcPr>
+            <w:tcW w:w="4159" w:type="dxa"/>
+            <w:tcBorders>
+              <w:right w:val="nil"/>
+            </w:tcBorders>
+          </w:tcPr>
+          <w:p>
+            <w:pPr>
+              <w:rPr>
+                <w:sz w:val="24"/>
+                <w:szCs w:val="24"/>
+              </w:rPr>
+            </w:pPr>
+            <w:r>
+              <w:rPr>
+                <w:sz w:val="24"/>
+                <w:szCs w:val="24"/>
+              </w:rPr>
+              <w:t xml:space="preserve">                                                      </w:t>
+            </w:r>
+          </w:p>
+          <w:p>
+            <w:pPr>
+              <w:rPr>
+                <w:sz w:val="24"/>
+                <w:szCs w:val="24"/>
+              </w:rPr>
+            </w:pPr>
+            <w:r>
+              <w:rPr>
+                <w:sz w:val="24"/>
+                <w:szCs w:val="24"/>
+              </w:rPr>
+              <w:t>C++</w:t>
+            </w:r>
+          </w:p>
           <w:p>
             <w:pPr>
               <w:rPr>
@@ -703,15 +1362,35 @@
         <w:tc>
           <w:tcPr>
             <w:tcW w:w="3021" w:type="dxa"/>
+            <w:tcBorders>
+              <w:left w:val="nil"/>
+              <w:right w:val="nil"/>
+            </w:tcBorders>
           </w:tcPr>
           <w:p>
             <w:pPr>
               <w:rPr>
-                <w:sz w:val="24"/>
-                <w:szCs w:val="24"/>
-              </w:rPr>
-            </w:pPr>
-          </w:p>
+                <w:rFonts w:eastAsia="Times New Roman" w:cstheme="minorHAnsi"/>
+                <w:lang w:eastAsia="fr-FR"/>
+              </w:rPr>
+            </w:pPr>
+            <w:r>
+              <w:rPr>
+                <w:rFonts w:eastAsia="Times New Roman" w:cstheme="minorHAnsi"/>
+                <w:lang w:eastAsia="fr-FR"/>
+              </w:rPr>
+              <w:t xml:space="preserve">                    Outils</w:t>
+            </w:r>
+          </w:p>
+        </w:tc>
+        <w:tc>
+          <w:tcPr>
+            <w:tcW w:w="4160" w:type="dxa"/>
+            <w:tcBorders>
+              <w:left w:val="nil"/>
+            </w:tcBorders>
+          </w:tcPr>
+          <w:p/>
         </w:tc>
       </w:tr>
     </w:tbl>
@@ -844,6 +1523,7 @@
         <w:docPartUnique/>
       </w:docPartObj>
     </w:sdtPr>
+    <w:sdtEndPr/>
     <w:sdtContent>
       <w:p>
         <w:pPr>
@@ -2177,7 +2857,7 @@
 </file>
 
 <file path=customXml/itemProps1.xml><?xml version="1.0" encoding="utf-8"?>
-<ds:datastoreItem xmlns:ds="http://schemas.openxmlformats.org/officeDocument/2006/customXml" ds:itemID="{470F1BEF-2FF4-4DC4-B32F-A62461E8F5C4}">
+<ds:datastoreItem xmlns:ds="http://schemas.openxmlformats.org/officeDocument/2006/customXml" ds:itemID="{04CC04DB-4E42-4307-A0FB-72AAC623E5EE}">
   <ds:schemaRefs>
     <ds:schemaRef ds:uri="http://schemas.openxmlformats.org/officeDocument/2006/bibliography"/>
   </ds:schemaRefs>

</xml_diff>

<commit_message>
ta race la momie
</commit_message>
<xml_diff>
--- a/com.docx
+++ b/com.docx
@@ -1,6 +1,6 @@
 
 <file path=word/document.xml><?xml version="1.0" encoding="utf-8"?>
-<w:document xmlns:wpc="http://schemas.microsoft.com/office/word/2010/wordprocessingCanvas" xmlns:cx="http://schemas.microsoft.com/office/drawing/2014/chartex" xmlns:cx1="http://schemas.microsoft.com/office/drawing/2015/9/8/chartex" xmlns:mc="http://schemas.openxmlformats.org/markup-compatibility/2006" xmlns:o="urn:schemas-microsoft-com:office:office" xmlns:r="http://schemas.openxmlformats.org/officeDocument/2006/relationships" xmlns:m="http://schemas.openxmlformats.org/officeDocument/2006/math" xmlns:v="urn:schemas-microsoft-com:vml" xmlns:wp14="http://schemas.microsoft.com/office/word/2010/wordprocessingDrawing" xmlns:wp="http://schemas.openxmlformats.org/drawingml/2006/wordprocessingDrawing" xmlns:w10="urn:schemas-microsoft-com:office:word" xmlns:w="http://schemas.openxmlformats.org/wordprocessingml/2006/main" xmlns:w14="http://schemas.microsoft.com/office/word/2010/wordml" xmlns:w15="http://schemas.microsoft.com/office/word/2012/wordml" xmlns:w16se="http://schemas.microsoft.com/office/word/2015/wordml/symex" xmlns:wpg="http://schemas.microsoft.com/office/word/2010/wordprocessingGroup" xmlns:wpi="http://schemas.microsoft.com/office/word/2010/wordprocessingInk" xmlns:wne="http://schemas.microsoft.com/office/word/2006/wordml" xmlns:wps="http://schemas.microsoft.com/office/word/2010/wordprocessingShape" mc:Ignorable="w14 w15 w16se wp14">
+<w:document xmlns:wpc="http://schemas.microsoft.com/office/word/2010/wordprocessingCanvas" xmlns:cx="http://schemas.microsoft.com/office/drawing/2014/chartex" xmlns:cx1="http://schemas.microsoft.com/office/drawing/2015/9/8/chartex" xmlns:cx2="http://schemas.microsoft.com/office/drawing/2015/10/21/chartex" xmlns:cx3="http://schemas.microsoft.com/office/drawing/2016/5/9/chartex" xmlns:cx4="http://schemas.microsoft.com/office/drawing/2016/5/10/chartex" xmlns:cx5="http://schemas.microsoft.com/office/drawing/2016/5/11/chartex" xmlns:cx6="http://schemas.microsoft.com/office/drawing/2016/5/12/chartex" xmlns:cx7="http://schemas.microsoft.com/office/drawing/2016/5/13/chartex" xmlns:cx8="http://schemas.microsoft.com/office/drawing/2016/5/14/chartex" xmlns:mc="http://schemas.openxmlformats.org/markup-compatibility/2006" xmlns:aink="http://schemas.microsoft.com/office/drawing/2016/ink" xmlns:am3d="http://schemas.microsoft.com/office/drawing/2017/model3d" xmlns:o="urn:schemas-microsoft-com:office:office" xmlns:r="http://schemas.openxmlformats.org/officeDocument/2006/relationships" xmlns:m="http://schemas.openxmlformats.org/officeDocument/2006/math" xmlns:v="urn:schemas-microsoft-com:vml" xmlns:wp14="http://schemas.microsoft.com/office/word/2010/wordprocessingDrawing" xmlns:wp="http://schemas.openxmlformats.org/drawingml/2006/wordprocessingDrawing" xmlns:w10="urn:schemas-microsoft-com:office:word" xmlns:w="http://schemas.openxmlformats.org/wordprocessingml/2006/main" xmlns:w14="http://schemas.microsoft.com/office/word/2010/wordml" xmlns:w15="http://schemas.microsoft.com/office/word/2012/wordml" xmlns:w16cid="http://schemas.microsoft.com/office/word/2016/wordml/cid" xmlns:w16se="http://schemas.microsoft.com/office/word/2015/wordml/symex" xmlns:wpg="http://schemas.microsoft.com/office/word/2010/wordprocessingGroup" xmlns:wpi="http://schemas.microsoft.com/office/word/2010/wordprocessingInk" xmlns:wne="http://schemas.microsoft.com/office/word/2006/wordml" xmlns:wps="http://schemas.microsoft.com/office/word/2010/wordprocessingShape" mc:Ignorable="w14 w15 w16se w16cid wp14">
   <w:body>
     <w:p>
       <w:pPr>
@@ -246,16 +246,7 @@
                 <w:sz w:val="24"/>
                 <w:szCs w:val="24"/>
               </w:rPr>
-              <w:t>Cook’nBurn</w:t>
-            </w:r>
-            <w:bookmarkStart w:id="0" w:name="_GoBack"/>
-            <w:bookmarkEnd w:id="0"/>
-            <w:r>
-              <w:rPr>
-                <w:sz w:val="24"/>
-                <w:szCs w:val="24"/>
-              </w:rPr>
-              <w:t> !</w:t>
+              <w:t>Cook’nBurn !</w:t>
             </w:r>
           </w:p>
         </w:tc>
@@ -653,14 +644,7 @@
           <w:sz w:val="24"/>
           <w:szCs w:val="24"/>
         </w:rPr>
-        <w:t>L</w:t>
-      </w:r>
-      <w:r>
-        <w:rPr>
-          <w:sz w:val="24"/>
-          <w:szCs w:val="24"/>
-        </w:rPr>
-        <w:t>orsque le joueur aligné 4 nombre</w:t>
+        <w:t>Lorsque le joueur aligné 4 nombre</w:t>
       </w:r>
       <w:r>
         <w:rPr>
@@ -674,21 +658,7 @@
           <w:sz w:val="24"/>
           <w:szCs w:val="24"/>
         </w:rPr>
-        <w:t xml:space="preserve"> il débloquera une bombe qu’il peut placer n’importe </w:t>
-      </w:r>
-      <w:r>
-        <w:rPr>
-          <w:sz w:val="24"/>
-          <w:szCs w:val="24"/>
-        </w:rPr>
-        <w:t>où</w:t>
-      </w:r>
-      <w:r>
-        <w:rPr>
-          <w:sz w:val="24"/>
-          <w:szCs w:val="24"/>
-        </w:rPr>
-        <w:t xml:space="preserve"> dans la grille</w:t>
+        <w:t xml:space="preserve"> il débloquera une bombe qu’il peut placer n’importe où dans la grille</w:t>
       </w:r>
     </w:p>
     <w:p>
@@ -975,6 +945,9 @@
               </w:rPr>
             </w:pPr>
             <w:r>
+              <w:t>•</w:t>
+            </w:r>
+            <w:r>
               <w:rPr>
                 <w:rFonts w:eastAsia="Times New Roman" w:cstheme="minorHAnsi"/>
                 <w:lang w:eastAsia="fr-FR"/>
@@ -1007,6 +980,9 @@
               </w:rPr>
             </w:pPr>
             <w:r>
+              <w:t>•</w:t>
+            </w:r>
+            <w:r>
               <w:rPr>
                 <w:rFonts w:eastAsia="Times New Roman" w:cstheme="minorHAnsi"/>
                 <w:lang w:eastAsia="fr-FR"/>
@@ -1030,6 +1006,9 @@
               </w:rPr>
             </w:pPr>
             <w:r>
+              <w:t>•</w:t>
+            </w:r>
+            <w:r>
               <w:rPr>
                 <w:rFonts w:eastAsia="Times New Roman" w:cstheme="minorHAnsi"/>
                 <w:lang w:eastAsia="fr-FR"/>
@@ -1067,6 +1046,9 @@
               </w:rPr>
             </w:pPr>
             <w:r>
+              <w:t>•</w:t>
+            </w:r>
+            <w:r>
               <w:rPr>
                 <w:rFonts w:eastAsia="Times New Roman" w:cstheme="minorHAnsi"/>
                 <w:lang w:eastAsia="fr-FR"/>
@@ -1103,6 +1085,9 @@
                 <w:lang w:eastAsia="fr-FR"/>
               </w:rPr>
             </w:pPr>
+            <w:r>
+              <w:t>•</w:t>
+            </w:r>
             <w:r>
               <w:rPr>
                 <w:rFonts w:eastAsia="Times New Roman" w:cstheme="minorHAnsi"/>
@@ -1200,6 +1185,9 @@
               </w:rPr>
             </w:pPr>
             <w:r>
+              <w:t>•</w:t>
+            </w:r>
+            <w:r>
               <w:rPr>
                 <w:rFonts w:eastAsia="Times New Roman" w:cstheme="minorHAnsi"/>
                 <w:lang w:eastAsia="fr-FR"/>
@@ -1223,6 +1211,9 @@
               </w:rPr>
             </w:pPr>
             <w:r>
+              <w:t>•</w:t>
+            </w:r>
+            <w:r>
               <w:rPr>
                 <w:rFonts w:eastAsia="Times New Roman" w:cstheme="minorHAnsi"/>
                 <w:lang w:eastAsia="fr-FR"/>
@@ -1246,6 +1237,9 @@
               </w:rPr>
             </w:pPr>
             <w:r>
+              <w:t>•</w:t>
+            </w:r>
+            <w:r>
               <w:rPr>
                 <w:rFonts w:eastAsia="Times New Roman" w:cstheme="minorHAnsi"/>
                 <w:lang w:eastAsia="fr-FR"/>
@@ -1268,6 +1262,9 @@
                 <w:szCs w:val="24"/>
               </w:rPr>
             </w:pPr>
+            <w:r>
+              <w:t>•</w:t>
+            </w:r>
             <w:r>
               <w:t>Gérer un projet de développement informatique</w:t>
             </w:r>
@@ -1279,48 +1276,72 @@
           </w:tcPr>
           <w:p>
             <w:r>
+              <w:t>•</w:t>
+            </w:r>
+            <w:r>
               <w:t>"Leadership" et esprit d'entreprise</w:t>
             </w:r>
           </w:p>
           <w:p/>
           <w:p>
             <w:r>
+              <w:t>•</w:t>
+            </w:r>
+            <w:r>
               <w:t>Adaptabilité et Flexibilité</w:t>
             </w:r>
           </w:p>
           <w:p/>
           <w:p>
             <w:r>
+              <w:t>•</w:t>
+            </w:r>
+            <w:r>
               <w:t>Analyse et Synthèse</w:t>
             </w:r>
           </w:p>
           <w:p/>
           <w:p>
             <w:r>
+              <w:t>•</w:t>
+            </w:r>
+            <w:r>
               <w:t>Communication orale et écrite</w:t>
             </w:r>
           </w:p>
           <w:p/>
           <w:p>
             <w:r>
+              <w:t>•</w:t>
+            </w:r>
+            <w:r>
               <w:t>Créativité, sens de l'innovation</w:t>
             </w:r>
           </w:p>
           <w:p/>
           <w:p>
             <w:r>
+              <w:t>•</w:t>
+            </w:r>
+            <w:r>
               <w:t>Gestion de Projet</w:t>
             </w:r>
           </w:p>
           <w:p/>
           <w:p>
             <w:r>
+              <w:t>•</w:t>
+            </w:r>
+            <w:r>
               <w:t>Gestion de la performance</w:t>
             </w:r>
           </w:p>
           <w:p/>
           <w:p>
             <w:r>
+              <w:t>•</w:t>
+            </w:r>
+            <w:r>
               <w:t>Rigueur et Organisation</w:t>
             </w:r>
           </w:p>
@@ -1332,6 +1353,9 @@
                 <w:szCs w:val="24"/>
               </w:rPr>
             </w:pPr>
+            <w:r>
+              <w:t>•</w:t>
+            </w:r>
             <w:r>
               <w:t>Travail et animation d'équipe</w:t>
             </w:r>
@@ -1534,6 +1558,1073 @@
         </w:rPr>
       </w:pPr>
     </w:p>
+    <w:p>
+      <w:pPr>
+        <w:rPr>
+          <w:sz w:val="24"/>
+          <w:szCs w:val="24"/>
+        </w:rPr>
+      </w:pPr>
+    </w:p>
+    <w:p>
+      <w:pPr>
+        <w:rPr>
+          <w:sz w:val="24"/>
+          <w:szCs w:val="24"/>
+        </w:rPr>
+      </w:pPr>
+    </w:p>
+    <w:p>
+      <w:pPr>
+        <w:rPr>
+          <w:sz w:val="24"/>
+          <w:szCs w:val="24"/>
+        </w:rPr>
+      </w:pPr>
+    </w:p>
+    <w:p>
+      <w:pPr>
+        <w:rPr>
+          <w:sz w:val="24"/>
+          <w:szCs w:val="24"/>
+        </w:rPr>
+      </w:pPr>
+    </w:p>
+    <w:p>
+      <w:pPr>
+        <w:rPr>
+          <w:sz w:val="24"/>
+          <w:szCs w:val="24"/>
+        </w:rPr>
+      </w:pPr>
+    </w:p>
+    <w:p>
+      <w:pPr>
+        <w:rPr>
+          <w:sz w:val="24"/>
+          <w:szCs w:val="24"/>
+        </w:rPr>
+      </w:pPr>
+    </w:p>
+    <w:p>
+      <w:pPr>
+        <w:pStyle w:val="Titre1"/>
+      </w:pPr>
+      <w:r>
+        <w:t>Site Portfolio</w:t>
+      </w:r>
+    </w:p>
+    <w:p>
+      <w:pPr>
+        <w:rPr>
+          <w:sz w:val="24"/>
+          <w:szCs w:val="24"/>
+        </w:rPr>
+      </w:pPr>
+    </w:p>
+    <w:tbl>
+      <w:tblPr>
+        <w:tblStyle w:val="Grilledutableau"/>
+        <w:tblW w:w="11340" w:type="dxa"/>
+        <w:tblInd w:w="-1139" w:type="dxa"/>
+        <w:tblLook w:val="04A0" w:firstRow="1" w:lastRow="0" w:firstColumn="1" w:lastColumn="0" w:noHBand="0" w:noVBand="1"/>
+      </w:tblPr>
+      <w:tblGrid>
+        <w:gridCol w:w="4159"/>
+        <w:gridCol w:w="3021"/>
+        <w:gridCol w:w="4160"/>
+      </w:tblGrid>
+      <w:tr>
+        <w:tc>
+          <w:tcPr>
+            <w:tcW w:w="4159" w:type="dxa"/>
+          </w:tcPr>
+          <w:p>
+            <w:pPr>
+              <w:jc w:val="center"/>
+              <w:rPr>
+                <w:sz w:val="24"/>
+                <w:szCs w:val="24"/>
+              </w:rPr>
+            </w:pPr>
+            <w:r>
+              <w:rPr>
+                <w:sz w:val="24"/>
+                <w:szCs w:val="24"/>
+              </w:rPr>
+              <w:t>Connaissance</w:t>
+            </w:r>
+          </w:p>
+        </w:tc>
+        <w:tc>
+          <w:tcPr>
+            <w:tcW w:w="3021" w:type="dxa"/>
+          </w:tcPr>
+          <w:p>
+            <w:pPr>
+              <w:jc w:val="center"/>
+              <w:rPr>
+                <w:sz w:val="24"/>
+                <w:szCs w:val="24"/>
+              </w:rPr>
+            </w:pPr>
+            <w:r>
+              <w:rPr>
+                <w:sz w:val="24"/>
+                <w:szCs w:val="24"/>
+              </w:rPr>
+              <w:t>Savoir-faire</w:t>
+            </w:r>
+          </w:p>
+        </w:tc>
+        <w:tc>
+          <w:tcPr>
+            <w:tcW w:w="4160" w:type="dxa"/>
+          </w:tcPr>
+          <w:p>
+            <w:pPr>
+              <w:jc w:val="center"/>
+              <w:rPr>
+                <w:sz w:val="24"/>
+                <w:szCs w:val="24"/>
+              </w:rPr>
+            </w:pPr>
+            <w:r>
+              <w:rPr>
+                <w:sz w:val="24"/>
+                <w:szCs w:val="24"/>
+              </w:rPr>
+              <w:t>Outils</w:t>
+            </w:r>
+          </w:p>
+        </w:tc>
+      </w:tr>
+      <w:tr>
+        <w:tc>
+          <w:tcPr>
+            <w:tcW w:w="4159" w:type="dxa"/>
+            <w:tcBorders>
+              <w:bottom w:val="single" w:sz="4" w:space="0" w:color="auto"/>
+            </w:tcBorders>
+          </w:tcPr>
+          <w:p>
+            <w:r>
+              <w:t xml:space="preserve">• La séparation contenu-structure-présentation </w:t>
+            </w:r>
+          </w:p>
+          <w:p/>
+          <w:p>
+            <w:r>
+              <w:t xml:space="preserve">• Les technologies du Web (World Wide Web) pour la description de documents et </w:t>
+            </w:r>
+            <w:r>
+              <w:t>d’interfaces :</w:t>
+            </w:r>
+            <w:r>
+              <w:t xml:space="preserve"> HTML (HyperText Markup </w:t>
+            </w:r>
+            <w:r>
+              <w:t>Langage</w:t>
+            </w:r>
+            <w:r>
+              <w:t>), CSS (</w:t>
+            </w:r>
+            <w:proofErr w:type="spellStart"/>
+            <w:r>
+              <w:t>Cascading</w:t>
+            </w:r>
+            <w:proofErr w:type="spellEnd"/>
+            <w:r>
+              <w:t xml:space="preserve"> Style Sheets), chartes graphiques</w:t>
+            </w:r>
+          </w:p>
+          <w:p/>
+          <w:p>
+            <w:r>
+              <w:t xml:space="preserve">• Sensibilisation à l’ergonomie </w:t>
+            </w:r>
+          </w:p>
+          <w:p/>
+          <w:p>
+            <w:r>
+              <w:t>• Outils bureautiques de production de documents numériques</w:t>
+            </w:r>
+          </w:p>
+          <w:p/>
+          <w:p>
+            <w:pPr>
+              <w:rPr>
+                <w:sz w:val="24"/>
+                <w:szCs w:val="24"/>
+              </w:rPr>
+            </w:pPr>
+            <w:r>
+              <w:t xml:space="preserve">• Conformité des sites Web aux standards d'accessibilité W3C / WAI (World Wide Web Consortium / Web </w:t>
+            </w:r>
+            <w:proofErr w:type="spellStart"/>
+            <w:r>
+              <w:t>Accessibility</w:t>
+            </w:r>
+            <w:proofErr w:type="spellEnd"/>
+            <w:r>
+              <w:t xml:space="preserve"> </w:t>
+            </w:r>
+          </w:p>
+          <w:p>
+            <w:pPr>
+              <w:rPr>
+                <w:sz w:val="24"/>
+                <w:szCs w:val="24"/>
+              </w:rPr>
+            </w:pPr>
+          </w:p>
+          <w:p>
+            <w:pPr>
+              <w:rPr>
+                <w:sz w:val="24"/>
+                <w:szCs w:val="24"/>
+              </w:rPr>
+            </w:pPr>
+          </w:p>
+          <w:p>
+            <w:pPr>
+              <w:rPr>
+                <w:sz w:val="24"/>
+                <w:szCs w:val="24"/>
+              </w:rPr>
+            </w:pPr>
+          </w:p>
+          <w:p>
+            <w:pPr>
+              <w:rPr>
+                <w:sz w:val="24"/>
+                <w:szCs w:val="24"/>
+              </w:rPr>
+            </w:pPr>
+          </w:p>
+        </w:tc>
+        <w:tc>
+          <w:tcPr>
+            <w:tcW w:w="3021" w:type="dxa"/>
+            <w:tcBorders>
+              <w:bottom w:val="single" w:sz="4" w:space="0" w:color="auto"/>
+            </w:tcBorders>
+          </w:tcPr>
+          <w:p>
+            <w:r>
+              <w:t xml:space="preserve">•Réalisation d’une solution informatique </w:t>
+            </w:r>
+          </w:p>
+          <w:p/>
+          <w:p>
+            <w:pPr>
+              <w:rPr>
+                <w:sz w:val="24"/>
+                <w:szCs w:val="24"/>
+              </w:rPr>
+            </w:pPr>
+            <w:r>
+              <w:t>•Conception, rédaction et production de contenus pour des médias numériques</w:t>
+            </w:r>
+          </w:p>
+        </w:tc>
+        <w:tc>
+          <w:tcPr>
+            <w:tcW w:w="4160" w:type="dxa"/>
+          </w:tcPr>
+          <w:p>
+            <w:pPr>
+              <w:rPr>
+                <w:sz w:val="24"/>
+                <w:szCs w:val="24"/>
+              </w:rPr>
+            </w:pPr>
+            <w:r>
+              <w:t>•</w:t>
+            </w:r>
+            <w:r>
+              <w:rPr>
+                <w:sz w:val="24"/>
+                <w:szCs w:val="24"/>
+              </w:rPr>
+              <w:t>Html 5</w:t>
+            </w:r>
+          </w:p>
+          <w:p/>
+          <w:p>
+            <w:pPr>
+              <w:rPr>
+                <w:sz w:val="24"/>
+                <w:szCs w:val="24"/>
+              </w:rPr>
+            </w:pPr>
+            <w:r>
+              <w:t>•</w:t>
+            </w:r>
+            <w:proofErr w:type="spellStart"/>
+            <w:r>
+              <w:rPr>
+                <w:sz w:val="24"/>
+                <w:szCs w:val="24"/>
+              </w:rPr>
+              <w:t>Css</w:t>
+            </w:r>
+            <w:proofErr w:type="spellEnd"/>
+            <w:r>
+              <w:rPr>
+                <w:sz w:val="24"/>
+                <w:szCs w:val="24"/>
+              </w:rPr>
+              <w:t xml:space="preserve"> 3</w:t>
+            </w:r>
+          </w:p>
+          <w:p>
+            <w:pPr>
+              <w:rPr>
+                <w:sz w:val="24"/>
+                <w:szCs w:val="24"/>
+              </w:rPr>
+            </w:pPr>
+          </w:p>
+        </w:tc>
+      </w:tr>
+    </w:tbl>
+    <w:p>
+      <w:pPr>
+        <w:rPr>
+          <w:sz w:val="24"/>
+          <w:szCs w:val="24"/>
+        </w:rPr>
+      </w:pPr>
+    </w:p>
+    <w:p>
+      <w:pPr>
+        <w:rPr>
+          <w:sz w:val="24"/>
+          <w:szCs w:val="24"/>
+        </w:rPr>
+      </w:pPr>
+    </w:p>
+    <w:p>
+      <w:pPr>
+        <w:rPr>
+          <w:sz w:val="24"/>
+          <w:szCs w:val="24"/>
+        </w:rPr>
+      </w:pPr>
+    </w:p>
+    <w:p>
+      <w:pPr>
+        <w:rPr>
+          <w:sz w:val="24"/>
+          <w:szCs w:val="24"/>
+        </w:rPr>
+      </w:pPr>
+    </w:p>
+    <w:p>
+      <w:pPr>
+        <w:rPr>
+          <w:sz w:val="24"/>
+          <w:szCs w:val="24"/>
+        </w:rPr>
+      </w:pPr>
+    </w:p>
+    <w:p>
+      <w:pPr>
+        <w:rPr>
+          <w:sz w:val="24"/>
+          <w:szCs w:val="24"/>
+        </w:rPr>
+      </w:pPr>
+    </w:p>
+    <w:p>
+      <w:pPr>
+        <w:rPr>
+          <w:sz w:val="24"/>
+          <w:szCs w:val="24"/>
+        </w:rPr>
+      </w:pPr>
+    </w:p>
+    <w:p>
+      <w:pPr>
+        <w:rPr>
+          <w:sz w:val="24"/>
+          <w:szCs w:val="24"/>
+        </w:rPr>
+      </w:pPr>
+    </w:p>
+    <w:p>
+      <w:pPr>
+        <w:rPr>
+          <w:sz w:val="24"/>
+          <w:szCs w:val="24"/>
+        </w:rPr>
+      </w:pPr>
+    </w:p>
+    <w:p>
+      <w:pPr>
+        <w:rPr>
+          <w:sz w:val="24"/>
+          <w:szCs w:val="24"/>
+        </w:rPr>
+      </w:pPr>
+    </w:p>
+    <w:p>
+      <w:pPr>
+        <w:rPr>
+          <w:sz w:val="24"/>
+          <w:szCs w:val="24"/>
+        </w:rPr>
+      </w:pPr>
+    </w:p>
+    <w:p>
+      <w:pPr>
+        <w:rPr>
+          <w:sz w:val="24"/>
+          <w:szCs w:val="24"/>
+        </w:rPr>
+      </w:pPr>
+    </w:p>
+    <w:p>
+      <w:pPr>
+        <w:rPr>
+          <w:sz w:val="24"/>
+          <w:szCs w:val="24"/>
+        </w:rPr>
+      </w:pPr>
+    </w:p>
+    <w:p>
+      <w:pPr>
+        <w:rPr>
+          <w:sz w:val="24"/>
+          <w:szCs w:val="24"/>
+        </w:rPr>
+      </w:pPr>
+    </w:p>
+    <w:p>
+      <w:pPr>
+        <w:pStyle w:val="Titre1"/>
+      </w:pPr>
+      <w:r>
+        <w:t>Nuit de l’info</w:t>
+      </w:r>
+    </w:p>
+    <w:p>
+      <w:pPr>
+        <w:rPr>
+          <w:sz w:val="24"/>
+          <w:szCs w:val="24"/>
+        </w:rPr>
+      </w:pPr>
+    </w:p>
+    <w:tbl>
+      <w:tblPr>
+        <w:tblStyle w:val="Grilledutableau"/>
+        <w:tblW w:w="11340" w:type="dxa"/>
+        <w:tblInd w:w="-1139" w:type="dxa"/>
+        <w:tblLook w:val="04A0" w:firstRow="1" w:lastRow="0" w:firstColumn="1" w:lastColumn="0" w:noHBand="0" w:noVBand="1"/>
+      </w:tblPr>
+      <w:tblGrid>
+        <w:gridCol w:w="4159"/>
+        <w:gridCol w:w="3021"/>
+        <w:gridCol w:w="4160"/>
+      </w:tblGrid>
+      <w:tr>
+        <w:tc>
+          <w:tcPr>
+            <w:tcW w:w="4159" w:type="dxa"/>
+          </w:tcPr>
+          <w:p>
+            <w:pPr>
+              <w:jc w:val="center"/>
+              <w:rPr>
+                <w:sz w:val="24"/>
+                <w:szCs w:val="24"/>
+              </w:rPr>
+            </w:pPr>
+            <w:r>
+              <w:rPr>
+                <w:sz w:val="24"/>
+                <w:szCs w:val="24"/>
+              </w:rPr>
+              <w:t>Connaissance</w:t>
+            </w:r>
+          </w:p>
+        </w:tc>
+        <w:tc>
+          <w:tcPr>
+            <w:tcW w:w="3021" w:type="dxa"/>
+          </w:tcPr>
+          <w:p>
+            <w:pPr>
+              <w:jc w:val="center"/>
+              <w:rPr>
+                <w:sz w:val="24"/>
+                <w:szCs w:val="24"/>
+              </w:rPr>
+            </w:pPr>
+            <w:r>
+              <w:rPr>
+                <w:sz w:val="24"/>
+                <w:szCs w:val="24"/>
+              </w:rPr>
+              <w:t>Savoir-faire</w:t>
+            </w:r>
+          </w:p>
+        </w:tc>
+        <w:tc>
+          <w:tcPr>
+            <w:tcW w:w="4160" w:type="dxa"/>
+          </w:tcPr>
+          <w:p>
+            <w:pPr>
+              <w:jc w:val="center"/>
+              <w:rPr>
+                <w:sz w:val="24"/>
+                <w:szCs w:val="24"/>
+              </w:rPr>
+            </w:pPr>
+            <w:r>
+              <w:rPr>
+                <w:sz w:val="24"/>
+                <w:szCs w:val="24"/>
+              </w:rPr>
+              <w:t>Outils</w:t>
+            </w:r>
+          </w:p>
+        </w:tc>
+      </w:tr>
+      <w:tr>
+        <w:tc>
+          <w:tcPr>
+            <w:tcW w:w="4159" w:type="dxa"/>
+            <w:tcBorders>
+              <w:bottom w:val="single" w:sz="4" w:space="0" w:color="auto"/>
+            </w:tcBorders>
+          </w:tcPr>
+          <w:p>
+            <w:r>
+              <w:t xml:space="preserve">• La séparation contenu-structure-présentation </w:t>
+            </w:r>
+          </w:p>
+          <w:p/>
+          <w:p>
+            <w:r>
+              <w:t>• Les technologies du Web (World Wide Web) pour la description de documents et d’interfaces : HTML (HyperText Markup Langage), CSS (</w:t>
+            </w:r>
+            <w:proofErr w:type="spellStart"/>
+            <w:r>
+              <w:t>Cascading</w:t>
+            </w:r>
+            <w:proofErr w:type="spellEnd"/>
+            <w:r>
+              <w:t xml:space="preserve"> Style Sheets), chartes graphiques</w:t>
+            </w:r>
+          </w:p>
+          <w:p/>
+          <w:p>
+            <w:r>
+              <w:t xml:space="preserve">• Sensibilisation à l’ergonomie </w:t>
+            </w:r>
+          </w:p>
+          <w:p/>
+          <w:p>
+            <w:r>
+              <w:t>• Outils bureautiques de production de documents numériques</w:t>
+            </w:r>
+          </w:p>
+          <w:p/>
+          <w:p>
+            <w:pPr>
+              <w:rPr>
+                <w:sz w:val="24"/>
+                <w:szCs w:val="24"/>
+              </w:rPr>
+            </w:pPr>
+            <w:r>
+              <w:t xml:space="preserve">• Conformité des sites Web aux standards d'accessibilité W3C / WAI (World Wide Web Consortium / Web </w:t>
+            </w:r>
+            <w:proofErr w:type="spellStart"/>
+            <w:r>
+              <w:t>Accessibility</w:t>
+            </w:r>
+            <w:proofErr w:type="spellEnd"/>
+            <w:r>
+              <w:t xml:space="preserve"> </w:t>
+            </w:r>
+          </w:p>
+          <w:p>
+            <w:pPr>
+              <w:rPr>
+                <w:sz w:val="24"/>
+                <w:szCs w:val="24"/>
+              </w:rPr>
+            </w:pPr>
+          </w:p>
+          <w:p>
+            <w:pPr>
+              <w:rPr>
+                <w:sz w:val="24"/>
+                <w:szCs w:val="24"/>
+              </w:rPr>
+            </w:pPr>
+          </w:p>
+          <w:p>
+            <w:pPr>
+              <w:rPr>
+                <w:sz w:val="24"/>
+                <w:szCs w:val="24"/>
+              </w:rPr>
+            </w:pPr>
+          </w:p>
+          <w:p>
+            <w:pPr>
+              <w:rPr>
+                <w:sz w:val="24"/>
+                <w:szCs w:val="24"/>
+              </w:rPr>
+            </w:pPr>
+          </w:p>
+        </w:tc>
+        <w:tc>
+          <w:tcPr>
+            <w:tcW w:w="3021" w:type="dxa"/>
+            <w:tcBorders>
+              <w:bottom w:val="single" w:sz="4" w:space="0" w:color="auto"/>
+            </w:tcBorders>
+          </w:tcPr>
+          <w:p>
+            <w:r>
+              <w:t xml:space="preserve">•Réalisation d’une solution informatique </w:t>
+            </w:r>
+          </w:p>
+          <w:p/>
+          <w:p>
+            <w:pPr>
+              <w:rPr>
+                <w:sz w:val="24"/>
+                <w:szCs w:val="24"/>
+              </w:rPr>
+            </w:pPr>
+            <w:r>
+              <w:t>•Conception, rédaction et production de contenus pour des médias numériques</w:t>
+            </w:r>
+          </w:p>
+        </w:tc>
+        <w:tc>
+          <w:tcPr>
+            <w:tcW w:w="4160" w:type="dxa"/>
+          </w:tcPr>
+          <w:p>
+            <w:pPr>
+              <w:rPr>
+                <w:sz w:val="24"/>
+                <w:szCs w:val="24"/>
+              </w:rPr>
+            </w:pPr>
+            <w:r>
+              <w:t>•</w:t>
+            </w:r>
+            <w:r>
+              <w:rPr>
+                <w:sz w:val="24"/>
+                <w:szCs w:val="24"/>
+              </w:rPr>
+              <w:t>Html 5</w:t>
+            </w:r>
+          </w:p>
+          <w:p/>
+          <w:p>
+            <w:pPr>
+              <w:rPr>
+                <w:sz w:val="24"/>
+                <w:szCs w:val="24"/>
+              </w:rPr>
+            </w:pPr>
+            <w:r>
+              <w:t>•</w:t>
+            </w:r>
+            <w:proofErr w:type="spellStart"/>
+            <w:r>
+              <w:rPr>
+                <w:sz w:val="24"/>
+                <w:szCs w:val="24"/>
+              </w:rPr>
+              <w:t>Css</w:t>
+            </w:r>
+            <w:proofErr w:type="spellEnd"/>
+            <w:r>
+              <w:rPr>
+                <w:sz w:val="24"/>
+                <w:szCs w:val="24"/>
+              </w:rPr>
+              <w:t xml:space="preserve"> 3</w:t>
+            </w:r>
+          </w:p>
+          <w:p>
+            <w:pPr>
+              <w:rPr>
+                <w:sz w:val="24"/>
+                <w:szCs w:val="24"/>
+              </w:rPr>
+            </w:pPr>
+          </w:p>
+        </w:tc>
+      </w:tr>
+    </w:tbl>
+    <w:p>
+      <w:pPr>
+        <w:rPr>
+          <w:sz w:val="24"/>
+          <w:szCs w:val="24"/>
+        </w:rPr>
+      </w:pPr>
+    </w:p>
+    <w:p>
+      <w:pPr>
+        <w:rPr>
+          <w:sz w:val="24"/>
+          <w:szCs w:val="24"/>
+        </w:rPr>
+      </w:pPr>
+    </w:p>
+    <w:p>
+      <w:pPr>
+        <w:rPr>
+          <w:sz w:val="24"/>
+          <w:szCs w:val="24"/>
+        </w:rPr>
+      </w:pPr>
+    </w:p>
+    <w:p>
+      <w:pPr>
+        <w:rPr>
+          <w:sz w:val="24"/>
+          <w:szCs w:val="24"/>
+        </w:rPr>
+      </w:pPr>
+    </w:p>
+    <w:p>
+      <w:pPr>
+        <w:rPr>
+          <w:sz w:val="24"/>
+          <w:szCs w:val="24"/>
+        </w:rPr>
+      </w:pPr>
+    </w:p>
+    <w:p>
+      <w:pPr>
+        <w:rPr>
+          <w:sz w:val="24"/>
+          <w:szCs w:val="24"/>
+        </w:rPr>
+      </w:pPr>
+    </w:p>
+    <w:p>
+      <w:pPr>
+        <w:rPr>
+          <w:sz w:val="24"/>
+          <w:szCs w:val="24"/>
+        </w:rPr>
+      </w:pPr>
+    </w:p>
+    <w:p>
+      <w:pPr>
+        <w:rPr>
+          <w:sz w:val="24"/>
+          <w:szCs w:val="24"/>
+        </w:rPr>
+      </w:pPr>
+    </w:p>
+    <w:p>
+      <w:pPr>
+        <w:rPr>
+          <w:sz w:val="24"/>
+          <w:szCs w:val="24"/>
+        </w:rPr>
+      </w:pPr>
+    </w:p>
+    <w:p>
+      <w:pPr>
+        <w:rPr>
+          <w:sz w:val="24"/>
+          <w:szCs w:val="24"/>
+        </w:rPr>
+      </w:pPr>
+    </w:p>
+    <w:p>
+      <w:pPr>
+        <w:rPr>
+          <w:sz w:val="24"/>
+          <w:szCs w:val="24"/>
+        </w:rPr>
+      </w:pPr>
+    </w:p>
+    <w:p>
+      <w:pPr>
+        <w:rPr>
+          <w:sz w:val="24"/>
+          <w:szCs w:val="24"/>
+        </w:rPr>
+      </w:pPr>
+    </w:p>
+    <w:p>
+      <w:pPr>
+        <w:rPr>
+          <w:sz w:val="24"/>
+          <w:szCs w:val="24"/>
+        </w:rPr>
+      </w:pPr>
+    </w:p>
+    <w:p>
+      <w:pPr>
+        <w:rPr>
+          <w:sz w:val="24"/>
+          <w:szCs w:val="24"/>
+        </w:rPr>
+      </w:pPr>
+    </w:p>
+    <w:p>
+      <w:pPr>
+        <w:pStyle w:val="Titre1"/>
+      </w:pPr>
+      <w:r>
+        <w:t>U-Served</w:t>
+      </w:r>
+    </w:p>
+    <w:p>
+      <w:pPr>
+        <w:rPr>
+          <w:sz w:val="24"/>
+          <w:szCs w:val="24"/>
+        </w:rPr>
+      </w:pPr>
+    </w:p>
+    <w:tbl>
+      <w:tblPr>
+        <w:tblStyle w:val="Grilledutableau"/>
+        <w:tblW w:w="11340" w:type="dxa"/>
+        <w:tblInd w:w="-1139" w:type="dxa"/>
+        <w:tblLook w:val="04A0" w:firstRow="1" w:lastRow="0" w:firstColumn="1" w:lastColumn="0" w:noHBand="0" w:noVBand="1"/>
+      </w:tblPr>
+      <w:tblGrid>
+        <w:gridCol w:w="4159"/>
+        <w:gridCol w:w="3021"/>
+        <w:gridCol w:w="4160"/>
+      </w:tblGrid>
+      <w:tr>
+        <w:tc>
+          <w:tcPr>
+            <w:tcW w:w="4159" w:type="dxa"/>
+          </w:tcPr>
+          <w:p>
+            <w:pPr>
+              <w:jc w:val="center"/>
+              <w:rPr>
+                <w:sz w:val="24"/>
+                <w:szCs w:val="24"/>
+              </w:rPr>
+            </w:pPr>
+            <w:r>
+              <w:rPr>
+                <w:sz w:val="24"/>
+                <w:szCs w:val="24"/>
+              </w:rPr>
+              <w:t>Connaissance</w:t>
+            </w:r>
+          </w:p>
+        </w:tc>
+        <w:tc>
+          <w:tcPr>
+            <w:tcW w:w="3021" w:type="dxa"/>
+          </w:tcPr>
+          <w:p>
+            <w:pPr>
+              <w:jc w:val="center"/>
+              <w:rPr>
+                <w:sz w:val="24"/>
+                <w:szCs w:val="24"/>
+              </w:rPr>
+            </w:pPr>
+            <w:r>
+              <w:rPr>
+                <w:sz w:val="24"/>
+                <w:szCs w:val="24"/>
+              </w:rPr>
+              <w:t>Savoir-faire</w:t>
+            </w:r>
+          </w:p>
+        </w:tc>
+        <w:tc>
+          <w:tcPr>
+            <w:tcW w:w="4160" w:type="dxa"/>
+          </w:tcPr>
+          <w:p>
+            <w:pPr>
+              <w:jc w:val="center"/>
+              <w:rPr>
+                <w:sz w:val="24"/>
+                <w:szCs w:val="24"/>
+              </w:rPr>
+            </w:pPr>
+            <w:r>
+              <w:rPr>
+                <w:sz w:val="24"/>
+                <w:szCs w:val="24"/>
+              </w:rPr>
+              <w:t>Outils</w:t>
+            </w:r>
+          </w:p>
+        </w:tc>
+      </w:tr>
+      <w:tr>
+        <w:tc>
+          <w:tcPr>
+            <w:tcW w:w="4159" w:type="dxa"/>
+            <w:tcBorders>
+              <w:bottom w:val="single" w:sz="4" w:space="0" w:color="auto"/>
+            </w:tcBorders>
+          </w:tcPr>
+          <w:p>
+            <w:r>
+              <w:t>• Rédaction d'un cahier des charges</w:t>
+            </w:r>
+          </w:p>
+          <w:p/>
+          <w:p>
+            <w:r>
+              <w:t>• Constitution d’une équipe</w:t>
+            </w:r>
+          </w:p>
+          <w:p/>
+          <w:p>
+            <w:r>
+              <w:t>• Répartition et planification des tâches</w:t>
+            </w:r>
+          </w:p>
+          <w:p/>
+          <w:p>
+            <w:r>
+              <w:t>• Gestion du temps et des délais</w:t>
+            </w:r>
+          </w:p>
+          <w:p/>
+          <w:p>
+            <w:r>
+              <w:t>• Utilisation d’un logiciel de gestion de projet et des outils d’ordonnancement</w:t>
+            </w:r>
+          </w:p>
+          <w:p/>
+          <w:p>
+            <w:r>
+              <w:t>• Recherche des contraintes</w:t>
+            </w:r>
+          </w:p>
+          <w:p/>
+          <w:p>
+            <w:r>
+              <w:t>• Documentation, mémoire et présentation orale Contenus spécifiques à la spécialité :</w:t>
+            </w:r>
+          </w:p>
+          <w:p/>
+          <w:p>
+            <w:r>
+              <w:t xml:space="preserve">• Utilisation d’outils de suivi de version </w:t>
+            </w:r>
+          </w:p>
+          <w:p/>
+          <w:p>
+            <w:r>
+              <w:t>• Applications informatiques (site Web, application mobile, application de bureau)</w:t>
+            </w:r>
+          </w:p>
+          <w:p>
+            <w:pPr>
+              <w:rPr>
+                <w:sz w:val="24"/>
+                <w:szCs w:val="24"/>
+              </w:rPr>
+            </w:pPr>
+          </w:p>
+        </w:tc>
+        <w:tc>
+          <w:tcPr>
+            <w:tcW w:w="3021" w:type="dxa"/>
+            <w:tcBorders>
+              <w:bottom w:val="single" w:sz="4" w:space="0" w:color="auto"/>
+            </w:tcBorders>
+          </w:tcPr>
+          <w:p>
+            <w:r>
+              <w:t xml:space="preserve">• Mise en pratique de la méthodologie de conduite de projets </w:t>
+            </w:r>
+          </w:p>
+          <w:p/>
+          <w:p>
+            <w:r>
+              <w:t>• Développement des compétences d’autonomie et d’initiative de l’étudiant</w:t>
+            </w:r>
+          </w:p>
+          <w:p/>
+          <w:p>
+            <w:pPr>
+              <w:rPr>
+                <w:sz w:val="24"/>
+                <w:szCs w:val="24"/>
+              </w:rPr>
+            </w:pPr>
+            <w:r>
+              <w:t xml:space="preserve"> • Développement des aptitudes au travail en équipe </w:t>
+            </w:r>
+          </w:p>
+          <w:p>
+            <w:pPr>
+              <w:rPr>
+                <w:sz w:val="24"/>
+                <w:szCs w:val="24"/>
+              </w:rPr>
+            </w:pPr>
+          </w:p>
+          <w:p>
+            <w:pPr>
+              <w:rPr>
+                <w:sz w:val="24"/>
+                <w:szCs w:val="24"/>
+              </w:rPr>
+            </w:pPr>
+          </w:p>
+        </w:tc>
+        <w:tc>
+          <w:tcPr>
+            <w:tcW w:w="4160" w:type="dxa"/>
+          </w:tcPr>
+          <w:p>
+            <w:pPr>
+              <w:rPr>
+                <w:sz w:val="24"/>
+                <w:szCs w:val="24"/>
+              </w:rPr>
+            </w:pPr>
+            <w:r>
+              <w:t>•</w:t>
+            </w:r>
+            <w:r>
+              <w:t>java</w:t>
+            </w:r>
+          </w:p>
+          <w:p>
+            <w:pPr>
+              <w:rPr>
+                <w:sz w:val="24"/>
+                <w:szCs w:val="24"/>
+              </w:rPr>
+            </w:pPr>
+            <w:bookmarkStart w:id="0" w:name="_GoBack"/>
+            <w:bookmarkEnd w:id="0"/>
+          </w:p>
+        </w:tc>
+      </w:tr>
+    </w:tbl>
     <w:p>
       <w:pPr>
         <w:rPr>
@@ -1611,7 +2702,7 @@
 </file>
 
 <file path=word/endnotes.xml><?xml version="1.0" encoding="utf-8"?>
-<w:endnotes xmlns:wpc="http://schemas.microsoft.com/office/word/2010/wordprocessingCanvas" xmlns:cx="http://schemas.microsoft.com/office/drawing/2014/chartex" xmlns:cx1="http://schemas.microsoft.com/office/drawing/2015/9/8/chartex" xmlns:mc="http://schemas.openxmlformats.org/markup-compatibility/2006" xmlns:o="urn:schemas-microsoft-com:office:office" xmlns:r="http://schemas.openxmlformats.org/officeDocument/2006/relationships" xmlns:m="http://schemas.openxmlformats.org/officeDocument/2006/math" xmlns:v="urn:schemas-microsoft-com:vml" xmlns:wp14="http://schemas.microsoft.com/office/word/2010/wordprocessingDrawing" xmlns:wp="http://schemas.openxmlformats.org/drawingml/2006/wordprocessingDrawing" xmlns:w10="urn:schemas-microsoft-com:office:word" xmlns:w="http://schemas.openxmlformats.org/wordprocessingml/2006/main" xmlns:w14="http://schemas.microsoft.com/office/word/2010/wordml" xmlns:w15="http://schemas.microsoft.com/office/word/2012/wordml" xmlns:w16se="http://schemas.microsoft.com/office/word/2015/wordml/symex" xmlns:wpg="http://schemas.microsoft.com/office/word/2010/wordprocessingGroup" xmlns:wpi="http://schemas.microsoft.com/office/word/2010/wordprocessingInk" xmlns:wne="http://schemas.microsoft.com/office/word/2006/wordml" xmlns:wps="http://schemas.microsoft.com/office/word/2010/wordprocessingShape" mc:Ignorable="w14 w15 w16se wp14">
+<w:endnotes xmlns:wpc="http://schemas.microsoft.com/office/word/2010/wordprocessingCanvas" xmlns:cx="http://schemas.microsoft.com/office/drawing/2014/chartex" xmlns:cx1="http://schemas.microsoft.com/office/drawing/2015/9/8/chartex" xmlns:cx2="http://schemas.microsoft.com/office/drawing/2015/10/21/chartex" xmlns:cx3="http://schemas.microsoft.com/office/drawing/2016/5/9/chartex" xmlns:cx4="http://schemas.microsoft.com/office/drawing/2016/5/10/chartex" xmlns:cx5="http://schemas.microsoft.com/office/drawing/2016/5/11/chartex" xmlns:cx6="http://schemas.microsoft.com/office/drawing/2016/5/12/chartex" xmlns:cx7="http://schemas.microsoft.com/office/drawing/2016/5/13/chartex" xmlns:cx8="http://schemas.microsoft.com/office/drawing/2016/5/14/chartex" xmlns:mc="http://schemas.openxmlformats.org/markup-compatibility/2006" xmlns:aink="http://schemas.microsoft.com/office/drawing/2016/ink" xmlns:am3d="http://schemas.microsoft.com/office/drawing/2017/model3d" xmlns:o="urn:schemas-microsoft-com:office:office" xmlns:r="http://schemas.openxmlformats.org/officeDocument/2006/relationships" xmlns:m="http://schemas.openxmlformats.org/officeDocument/2006/math" xmlns:v="urn:schemas-microsoft-com:vml" xmlns:wp14="http://schemas.microsoft.com/office/word/2010/wordprocessingDrawing" xmlns:wp="http://schemas.openxmlformats.org/drawingml/2006/wordprocessingDrawing" xmlns:w10="urn:schemas-microsoft-com:office:word" xmlns:w="http://schemas.openxmlformats.org/wordprocessingml/2006/main" xmlns:w14="http://schemas.microsoft.com/office/word/2010/wordml" xmlns:w15="http://schemas.microsoft.com/office/word/2012/wordml" xmlns:w16cid="http://schemas.microsoft.com/office/word/2016/wordml/cid" xmlns:w16se="http://schemas.microsoft.com/office/word/2015/wordml/symex" xmlns:wpg="http://schemas.microsoft.com/office/word/2010/wordprocessingGroup" xmlns:wpi="http://schemas.microsoft.com/office/word/2010/wordprocessingInk" xmlns:wne="http://schemas.microsoft.com/office/word/2006/wordml" xmlns:wps="http://schemas.microsoft.com/office/word/2010/wordprocessingShape" mc:Ignorable="w14 w15 w16se w16cid wp14">
   <w:endnote w:type="separator" w:id="-1">
     <w:p>
       <w:pPr>
@@ -1636,7 +2727,7 @@
 </file>
 
 <file path=word/footer1.xml><?xml version="1.0" encoding="utf-8"?>
-<w:ftr xmlns:wpc="http://schemas.microsoft.com/office/word/2010/wordprocessingCanvas" xmlns:cx="http://schemas.microsoft.com/office/drawing/2014/chartex" xmlns:cx1="http://schemas.microsoft.com/office/drawing/2015/9/8/chartex" xmlns:mc="http://schemas.openxmlformats.org/markup-compatibility/2006" xmlns:o="urn:schemas-microsoft-com:office:office" xmlns:r="http://schemas.openxmlformats.org/officeDocument/2006/relationships" xmlns:m="http://schemas.openxmlformats.org/officeDocument/2006/math" xmlns:v="urn:schemas-microsoft-com:vml" xmlns:wp14="http://schemas.microsoft.com/office/word/2010/wordprocessingDrawing" xmlns:wp="http://schemas.openxmlformats.org/drawingml/2006/wordprocessingDrawing" xmlns:w10="urn:schemas-microsoft-com:office:word" xmlns:w="http://schemas.openxmlformats.org/wordprocessingml/2006/main" xmlns:w14="http://schemas.microsoft.com/office/word/2010/wordml" xmlns:w15="http://schemas.microsoft.com/office/word/2012/wordml" xmlns:w16se="http://schemas.microsoft.com/office/word/2015/wordml/symex" xmlns:wpg="http://schemas.microsoft.com/office/word/2010/wordprocessingGroup" xmlns:wpi="http://schemas.microsoft.com/office/word/2010/wordprocessingInk" xmlns:wne="http://schemas.microsoft.com/office/word/2006/wordml" xmlns:wps="http://schemas.microsoft.com/office/word/2010/wordprocessingShape" mc:Ignorable="w14 w15 w16se wp14">
+<w:ftr xmlns:wpc="http://schemas.microsoft.com/office/word/2010/wordprocessingCanvas" xmlns:cx="http://schemas.microsoft.com/office/drawing/2014/chartex" xmlns:cx1="http://schemas.microsoft.com/office/drawing/2015/9/8/chartex" xmlns:cx2="http://schemas.microsoft.com/office/drawing/2015/10/21/chartex" xmlns:cx3="http://schemas.microsoft.com/office/drawing/2016/5/9/chartex" xmlns:cx4="http://schemas.microsoft.com/office/drawing/2016/5/10/chartex" xmlns:cx5="http://schemas.microsoft.com/office/drawing/2016/5/11/chartex" xmlns:cx6="http://schemas.microsoft.com/office/drawing/2016/5/12/chartex" xmlns:cx7="http://schemas.microsoft.com/office/drawing/2016/5/13/chartex" xmlns:cx8="http://schemas.microsoft.com/office/drawing/2016/5/14/chartex" xmlns:mc="http://schemas.openxmlformats.org/markup-compatibility/2006" xmlns:aink="http://schemas.microsoft.com/office/drawing/2016/ink" xmlns:am3d="http://schemas.microsoft.com/office/drawing/2017/model3d" xmlns:o="urn:schemas-microsoft-com:office:office" xmlns:r="http://schemas.openxmlformats.org/officeDocument/2006/relationships" xmlns:m="http://schemas.openxmlformats.org/officeDocument/2006/math" xmlns:v="urn:schemas-microsoft-com:vml" xmlns:wp14="http://schemas.microsoft.com/office/word/2010/wordprocessingDrawing" xmlns:wp="http://schemas.openxmlformats.org/drawingml/2006/wordprocessingDrawing" xmlns:w10="urn:schemas-microsoft-com:office:word" xmlns:w="http://schemas.openxmlformats.org/wordprocessingml/2006/main" xmlns:w14="http://schemas.microsoft.com/office/word/2010/wordml" xmlns:w15="http://schemas.microsoft.com/office/word/2012/wordml" xmlns:w16cid="http://schemas.microsoft.com/office/word/2016/wordml/cid" xmlns:w16se="http://schemas.microsoft.com/office/word/2015/wordml/symex" xmlns:wpg="http://schemas.microsoft.com/office/word/2010/wordprocessingGroup" xmlns:wpi="http://schemas.microsoft.com/office/word/2010/wordprocessingInk" xmlns:wne="http://schemas.microsoft.com/office/word/2006/wordml" xmlns:wps="http://schemas.microsoft.com/office/word/2010/wordprocessingShape" mc:Ignorable="w14 w15 w16se w16cid wp14">
   <w:sdt>
     <w:sdtPr>
       <w:id w:val="-1611817750"/>
@@ -1702,7 +2793,7 @@
 </file>
 
 <file path=word/footnotes.xml><?xml version="1.0" encoding="utf-8"?>
-<w:footnotes xmlns:wpc="http://schemas.microsoft.com/office/word/2010/wordprocessingCanvas" xmlns:cx="http://schemas.microsoft.com/office/drawing/2014/chartex" xmlns:cx1="http://schemas.microsoft.com/office/drawing/2015/9/8/chartex" xmlns:mc="http://schemas.openxmlformats.org/markup-compatibility/2006" xmlns:o="urn:schemas-microsoft-com:office:office" xmlns:r="http://schemas.openxmlformats.org/officeDocument/2006/relationships" xmlns:m="http://schemas.openxmlformats.org/officeDocument/2006/math" xmlns:v="urn:schemas-microsoft-com:vml" xmlns:wp14="http://schemas.microsoft.com/office/word/2010/wordprocessingDrawing" xmlns:wp="http://schemas.openxmlformats.org/drawingml/2006/wordprocessingDrawing" xmlns:w10="urn:schemas-microsoft-com:office:word" xmlns:w="http://schemas.openxmlformats.org/wordprocessingml/2006/main" xmlns:w14="http://schemas.microsoft.com/office/word/2010/wordml" xmlns:w15="http://schemas.microsoft.com/office/word/2012/wordml" xmlns:w16se="http://schemas.microsoft.com/office/word/2015/wordml/symex" xmlns:wpg="http://schemas.microsoft.com/office/word/2010/wordprocessingGroup" xmlns:wpi="http://schemas.microsoft.com/office/word/2010/wordprocessingInk" xmlns:wne="http://schemas.microsoft.com/office/word/2006/wordml" xmlns:wps="http://schemas.microsoft.com/office/word/2010/wordprocessingShape" mc:Ignorable="w14 w15 w16se wp14">
+<w:footnotes xmlns:wpc="http://schemas.microsoft.com/office/word/2010/wordprocessingCanvas" xmlns:cx="http://schemas.microsoft.com/office/drawing/2014/chartex" xmlns:cx1="http://schemas.microsoft.com/office/drawing/2015/9/8/chartex" xmlns:cx2="http://schemas.microsoft.com/office/drawing/2015/10/21/chartex" xmlns:cx3="http://schemas.microsoft.com/office/drawing/2016/5/9/chartex" xmlns:cx4="http://schemas.microsoft.com/office/drawing/2016/5/10/chartex" xmlns:cx5="http://schemas.microsoft.com/office/drawing/2016/5/11/chartex" xmlns:cx6="http://schemas.microsoft.com/office/drawing/2016/5/12/chartex" xmlns:cx7="http://schemas.microsoft.com/office/drawing/2016/5/13/chartex" xmlns:cx8="http://schemas.microsoft.com/office/drawing/2016/5/14/chartex" xmlns:mc="http://schemas.openxmlformats.org/markup-compatibility/2006" xmlns:aink="http://schemas.microsoft.com/office/drawing/2016/ink" xmlns:am3d="http://schemas.microsoft.com/office/drawing/2017/model3d" xmlns:o="urn:schemas-microsoft-com:office:office" xmlns:r="http://schemas.openxmlformats.org/officeDocument/2006/relationships" xmlns:m="http://schemas.openxmlformats.org/officeDocument/2006/math" xmlns:v="urn:schemas-microsoft-com:vml" xmlns:wp14="http://schemas.microsoft.com/office/word/2010/wordprocessingDrawing" xmlns:wp="http://schemas.openxmlformats.org/drawingml/2006/wordprocessingDrawing" xmlns:w10="urn:schemas-microsoft-com:office:word" xmlns:w="http://schemas.openxmlformats.org/wordprocessingml/2006/main" xmlns:w14="http://schemas.microsoft.com/office/word/2010/wordml" xmlns:w15="http://schemas.microsoft.com/office/word/2012/wordml" xmlns:w16cid="http://schemas.microsoft.com/office/word/2016/wordml/cid" xmlns:w16se="http://schemas.microsoft.com/office/word/2015/wordml/symex" xmlns:wpg="http://schemas.microsoft.com/office/word/2010/wordprocessingGroup" xmlns:wpi="http://schemas.microsoft.com/office/word/2010/wordprocessingInk" xmlns:wne="http://schemas.microsoft.com/office/word/2006/wordml" xmlns:wps="http://schemas.microsoft.com/office/word/2010/wordprocessingShape" mc:Ignorable="w14 w15 w16se w16cid wp14">
   <w:footnote w:type="separator" w:id="-1">
     <w:p>
       <w:pPr>
@@ -1727,7 +2818,7 @@
 </file>
 
 <file path=word/header1.xml><?xml version="1.0" encoding="utf-8"?>
-<w:hdr xmlns:wpc="http://schemas.microsoft.com/office/word/2010/wordprocessingCanvas" xmlns:cx="http://schemas.microsoft.com/office/drawing/2014/chartex" xmlns:cx1="http://schemas.microsoft.com/office/drawing/2015/9/8/chartex" xmlns:mc="http://schemas.openxmlformats.org/markup-compatibility/2006" xmlns:o="urn:schemas-microsoft-com:office:office" xmlns:r="http://schemas.openxmlformats.org/officeDocument/2006/relationships" xmlns:m="http://schemas.openxmlformats.org/officeDocument/2006/math" xmlns:v="urn:schemas-microsoft-com:vml" xmlns:wp14="http://schemas.microsoft.com/office/word/2010/wordprocessingDrawing" xmlns:wp="http://schemas.openxmlformats.org/drawingml/2006/wordprocessingDrawing" xmlns:w10="urn:schemas-microsoft-com:office:word" xmlns:w="http://schemas.openxmlformats.org/wordprocessingml/2006/main" xmlns:w14="http://schemas.microsoft.com/office/word/2010/wordml" xmlns:w15="http://schemas.microsoft.com/office/word/2012/wordml" xmlns:w16se="http://schemas.microsoft.com/office/word/2015/wordml/symex" xmlns:wpg="http://schemas.microsoft.com/office/word/2010/wordprocessingGroup" xmlns:wpi="http://schemas.microsoft.com/office/word/2010/wordprocessingInk" xmlns:wne="http://schemas.microsoft.com/office/word/2006/wordml" xmlns:wps="http://schemas.microsoft.com/office/word/2010/wordprocessingShape" mc:Ignorable="w14 w15 w16se wp14">
+<w:hdr xmlns:wpc="http://schemas.microsoft.com/office/word/2010/wordprocessingCanvas" xmlns:cx="http://schemas.microsoft.com/office/drawing/2014/chartex" xmlns:cx1="http://schemas.microsoft.com/office/drawing/2015/9/8/chartex" xmlns:cx2="http://schemas.microsoft.com/office/drawing/2015/10/21/chartex" xmlns:cx3="http://schemas.microsoft.com/office/drawing/2016/5/9/chartex" xmlns:cx4="http://schemas.microsoft.com/office/drawing/2016/5/10/chartex" xmlns:cx5="http://schemas.microsoft.com/office/drawing/2016/5/11/chartex" xmlns:cx6="http://schemas.microsoft.com/office/drawing/2016/5/12/chartex" xmlns:cx7="http://schemas.microsoft.com/office/drawing/2016/5/13/chartex" xmlns:cx8="http://schemas.microsoft.com/office/drawing/2016/5/14/chartex" xmlns:mc="http://schemas.openxmlformats.org/markup-compatibility/2006" xmlns:aink="http://schemas.microsoft.com/office/drawing/2016/ink" xmlns:am3d="http://schemas.microsoft.com/office/drawing/2017/model3d" xmlns:o="urn:schemas-microsoft-com:office:office" xmlns:r="http://schemas.openxmlformats.org/officeDocument/2006/relationships" xmlns:m="http://schemas.openxmlformats.org/officeDocument/2006/math" xmlns:v="urn:schemas-microsoft-com:vml" xmlns:wp14="http://schemas.microsoft.com/office/word/2010/wordprocessingDrawing" xmlns:wp="http://schemas.openxmlformats.org/drawingml/2006/wordprocessingDrawing" xmlns:w10="urn:schemas-microsoft-com:office:word" xmlns:w="http://schemas.openxmlformats.org/wordprocessingml/2006/main" xmlns:w14="http://schemas.microsoft.com/office/word/2010/wordml" xmlns:w15="http://schemas.microsoft.com/office/word/2012/wordml" xmlns:w16cid="http://schemas.microsoft.com/office/word/2016/wordml/cid" xmlns:w16se="http://schemas.microsoft.com/office/word/2015/wordml/symex" xmlns:wpg="http://schemas.microsoft.com/office/word/2010/wordprocessingGroup" xmlns:wpi="http://schemas.microsoft.com/office/word/2010/wordprocessingInk" xmlns:wne="http://schemas.microsoft.com/office/word/2006/wordml" xmlns:wps="http://schemas.microsoft.com/office/word/2010/wordprocessingShape" mc:Ignorable="w14 w15 w16se w16cid wp14">
   <w:p>
     <w:pPr>
       <w:pStyle w:val="En-tte"/>
@@ -1852,7 +2943,7 @@
 </file>
 
 <file path=word/numbering.xml><?xml version="1.0" encoding="utf-8"?>
-<w:numbering xmlns:wpc="http://schemas.microsoft.com/office/word/2010/wordprocessingCanvas" xmlns:cx="http://schemas.microsoft.com/office/drawing/2014/chartex" xmlns:cx1="http://schemas.microsoft.com/office/drawing/2015/9/8/chartex" xmlns:mc="http://schemas.openxmlformats.org/markup-compatibility/2006" xmlns:o="urn:schemas-microsoft-com:office:office" xmlns:r="http://schemas.openxmlformats.org/officeDocument/2006/relationships" xmlns:m="http://schemas.openxmlformats.org/officeDocument/2006/math" xmlns:v="urn:schemas-microsoft-com:vml" xmlns:wp14="http://schemas.microsoft.com/office/word/2010/wordprocessingDrawing" xmlns:wp="http://schemas.openxmlformats.org/drawingml/2006/wordprocessingDrawing" xmlns:w10="urn:schemas-microsoft-com:office:word" xmlns:w="http://schemas.openxmlformats.org/wordprocessingml/2006/main" xmlns:w14="http://schemas.microsoft.com/office/word/2010/wordml" xmlns:w15="http://schemas.microsoft.com/office/word/2012/wordml" xmlns:w16se="http://schemas.microsoft.com/office/word/2015/wordml/symex" xmlns:wpg="http://schemas.microsoft.com/office/word/2010/wordprocessingGroup" xmlns:wpi="http://schemas.microsoft.com/office/word/2010/wordprocessingInk" xmlns:wne="http://schemas.microsoft.com/office/word/2006/wordml" xmlns:wps="http://schemas.microsoft.com/office/word/2010/wordprocessingShape" mc:Ignorable="w14 w15 w16se wp14">
+<w:numbering xmlns:wpc="http://schemas.microsoft.com/office/word/2010/wordprocessingCanvas" xmlns:cx="http://schemas.microsoft.com/office/drawing/2014/chartex" xmlns:cx1="http://schemas.microsoft.com/office/drawing/2015/9/8/chartex" xmlns:cx2="http://schemas.microsoft.com/office/drawing/2015/10/21/chartex" xmlns:cx3="http://schemas.microsoft.com/office/drawing/2016/5/9/chartex" xmlns:cx4="http://schemas.microsoft.com/office/drawing/2016/5/10/chartex" xmlns:cx5="http://schemas.microsoft.com/office/drawing/2016/5/11/chartex" xmlns:cx6="http://schemas.microsoft.com/office/drawing/2016/5/12/chartex" xmlns:cx7="http://schemas.microsoft.com/office/drawing/2016/5/13/chartex" xmlns:cx8="http://schemas.microsoft.com/office/drawing/2016/5/14/chartex" xmlns:mc="http://schemas.openxmlformats.org/markup-compatibility/2006" xmlns:aink="http://schemas.microsoft.com/office/drawing/2016/ink" xmlns:am3d="http://schemas.microsoft.com/office/drawing/2017/model3d" xmlns:o="urn:schemas-microsoft-com:office:office" xmlns:r="http://schemas.openxmlformats.org/officeDocument/2006/relationships" xmlns:m="http://schemas.openxmlformats.org/officeDocument/2006/math" xmlns:v="urn:schemas-microsoft-com:vml" xmlns:wp14="http://schemas.microsoft.com/office/word/2010/wordprocessingDrawing" xmlns:wp="http://schemas.openxmlformats.org/drawingml/2006/wordprocessingDrawing" xmlns:w10="urn:schemas-microsoft-com:office:word" xmlns:w="http://schemas.openxmlformats.org/wordprocessingml/2006/main" xmlns:w14="http://schemas.microsoft.com/office/word/2010/wordml" xmlns:w15="http://schemas.microsoft.com/office/word/2012/wordml" xmlns:w16cid="http://schemas.microsoft.com/office/word/2016/wordml/cid" xmlns:w16se="http://schemas.microsoft.com/office/word/2015/wordml/symex" xmlns:wpg="http://schemas.microsoft.com/office/word/2010/wordprocessingGroup" xmlns:wpi="http://schemas.microsoft.com/office/word/2010/wordprocessingInk" xmlns:wne="http://schemas.microsoft.com/office/word/2006/wordml" xmlns:wps="http://schemas.microsoft.com/office/word/2010/wordprocessingShape" mc:Ignorable="w14 w15 w16se w16cid wp14">
   <w:abstractNum w:abstractNumId="0" w15:restartNumberingAfterBreak="0">
     <w:nsid w:val="053F7233"/>
     <w:multiLevelType w:val="hybridMultilevel"/>
@@ -2320,7 +3411,7 @@
 </file>
 
 <file path=word/styles.xml><?xml version="1.0" encoding="utf-8"?>
-<w:styles xmlns:mc="http://schemas.openxmlformats.org/markup-compatibility/2006" xmlns:r="http://schemas.openxmlformats.org/officeDocument/2006/relationships" xmlns:w="http://schemas.openxmlformats.org/wordprocessingml/2006/main" xmlns:w14="http://schemas.microsoft.com/office/word/2010/wordml" xmlns:w15="http://schemas.microsoft.com/office/word/2012/wordml" xmlns:w16se="http://schemas.microsoft.com/office/word/2015/wordml/symex" mc:Ignorable="w14 w15 w16se">
+<w:styles xmlns:mc="http://schemas.openxmlformats.org/markup-compatibility/2006" xmlns:r="http://schemas.openxmlformats.org/officeDocument/2006/relationships" xmlns:w="http://schemas.openxmlformats.org/wordprocessingml/2006/main" xmlns:w14="http://schemas.microsoft.com/office/word/2010/wordml" xmlns:w15="http://schemas.microsoft.com/office/word/2012/wordml" xmlns:w16cid="http://schemas.microsoft.com/office/word/2016/wordml/cid" xmlns:w16se="http://schemas.microsoft.com/office/word/2015/wordml/symex" mc:Ignorable="w14 w15 w16se w16cid">
   <w:docDefaults>
     <w:rPrDefault>
       <w:rPr>
@@ -2336,7 +3427,7 @@
       </w:pPr>
     </w:pPrDefault>
   </w:docDefaults>
-  <w:latentStyles w:defLockedState="0" w:defUIPriority="99" w:defSemiHidden="0" w:defUnhideWhenUsed="0" w:defQFormat="0" w:count="371">
+  <w:latentStyles w:defLockedState="0" w:defUIPriority="99" w:defSemiHidden="0" w:defUnhideWhenUsed="0" w:defQFormat="0" w:count="375">
     <w:lsdException w:name="Normal" w:uiPriority="0" w:qFormat="1"/>
     <w:lsdException w:name="heading 1" w:uiPriority="9" w:qFormat="1"/>
     <w:lsdException w:name="heading 2" w:semiHidden="1" w:uiPriority="9" w:unhideWhenUsed="1" w:qFormat="1"/>
@@ -2442,7 +3533,6 @@
     <w:lsdException w:name="HTML Sample" w:semiHidden="1" w:unhideWhenUsed="1"/>
     <w:lsdException w:name="HTML Typewriter" w:semiHidden="1" w:unhideWhenUsed="1"/>
     <w:lsdException w:name="HTML Variable" w:semiHidden="1" w:unhideWhenUsed="1"/>
-    <w:lsdException w:name="Normal Table" w:semiHidden="1" w:unhideWhenUsed="1"/>
     <w:lsdException w:name="annotation subject" w:semiHidden="1" w:unhideWhenUsed="1"/>
     <w:lsdException w:name="No List" w:semiHidden="1" w:unhideWhenUsed="1"/>
     <w:lsdException w:name="Outline List 1" w:semiHidden="1" w:unhideWhenUsed="1"/>
@@ -2486,10 +3576,8 @@
     <w:lsdException w:name="Table Elegant" w:semiHidden="1" w:unhideWhenUsed="1"/>
     <w:lsdException w:name="Table Professional" w:semiHidden="1" w:unhideWhenUsed="1"/>
     <w:lsdException w:name="Table Subtle 1" w:semiHidden="1" w:unhideWhenUsed="1"/>
-    <w:lsdException w:name="Table Subtle 2" w:semiHidden="1" w:unhideWhenUsed="1"/>
     <w:lsdException w:name="Table Web 1" w:semiHidden="1" w:unhideWhenUsed="1"/>
     <w:lsdException w:name="Table Web 2" w:semiHidden="1" w:unhideWhenUsed="1"/>
-    <w:lsdException w:name="Table Web 3" w:semiHidden="1" w:unhideWhenUsed="1"/>
     <w:lsdException w:name="Balloon Text" w:semiHidden="1" w:unhideWhenUsed="1"/>
     <w:lsdException w:name="Table Grid" w:uiPriority="39"/>
     <w:lsdException w:name="Table Theme" w:semiHidden="1" w:unhideWhenUsed="1"/>
@@ -2708,10 +3796,35 @@
     <w:lsdException w:name="List Table 5 Dark Accent 6" w:uiPriority="50"/>
     <w:lsdException w:name="List Table 6 Colorful Accent 6" w:uiPriority="51"/>
     <w:lsdException w:name="List Table 7 Colorful Accent 6" w:uiPriority="52"/>
+    <w:lsdException w:name="Mention" w:semiHidden="1" w:unhideWhenUsed="1"/>
+    <w:lsdException w:name="Smart Hyperlink" w:semiHidden="1" w:unhideWhenUsed="1"/>
+    <w:lsdException w:name="Hashtag" w:semiHidden="1" w:unhideWhenUsed="1"/>
+    <w:lsdException w:name="Unresolved Mention" w:semiHidden="1" w:unhideWhenUsed="1"/>
   </w:latentStyles>
   <w:style w:type="paragraph" w:default="1" w:styleId="Normal">
     <w:name w:val="Normal"/>
     <w:qFormat/>
+  </w:style>
+  <w:style w:type="paragraph" w:styleId="Titre1">
+    <w:name w:val="heading 1"/>
+    <w:basedOn w:val="Normal"/>
+    <w:next w:val="Normal"/>
+    <w:link w:val="Titre1Car"/>
+    <w:uiPriority w:val="9"/>
+    <w:qFormat/>
+    <w:rsid w:val="000951A6"/>
+    <w:pPr>
+      <w:keepNext/>
+      <w:keepLines/>
+      <w:spacing w:before="240" w:after="0"/>
+      <w:outlineLvl w:val="0"/>
+    </w:pPr>
+    <w:rPr>
+      <w:rFonts w:asciiTheme="majorHAnsi" w:eastAsiaTheme="majorEastAsia" w:hAnsiTheme="majorHAnsi" w:cstheme="majorBidi"/>
+      <w:color w:val="2E74B5" w:themeColor="accent1" w:themeShade="BF"/>
+      <w:sz w:val="32"/>
+      <w:szCs w:val="32"/>
+    </w:rPr>
   </w:style>
   <w:style w:type="character" w:default="1" w:styleId="Policepardfaut">
     <w:name w:val="Default Paragraph Font"/>
@@ -2823,6 +3936,19 @@
     <w:rPr>
       <w:color w:val="0563C1" w:themeColor="hyperlink"/>
       <w:u w:val="single"/>
+    </w:rPr>
+  </w:style>
+  <w:style w:type="character" w:customStyle="1" w:styleId="Titre1Car">
+    <w:name w:val="Titre 1 Car"/>
+    <w:basedOn w:val="Policepardfaut"/>
+    <w:link w:val="Titre1"/>
+    <w:uiPriority w:val="9"/>
+    <w:rsid w:val="000951A6"/>
+    <w:rPr>
+      <w:rFonts w:asciiTheme="majorHAnsi" w:eastAsiaTheme="majorEastAsia" w:hAnsiTheme="majorHAnsi" w:cstheme="majorBidi"/>
+      <w:color w:val="2E74B5" w:themeColor="accent1" w:themeShade="BF"/>
+      <w:sz w:val="32"/>
+      <w:szCs w:val="32"/>
     </w:rPr>
   </w:style>
 </w:styles>
@@ -3094,7 +4220,7 @@
 </file>
 
 <file path=customXml/itemProps1.xml><?xml version="1.0" encoding="utf-8"?>
-<ds:datastoreItem xmlns:ds="http://schemas.openxmlformats.org/officeDocument/2006/customXml" ds:itemID="{8ED56A09-3967-4B3B-866A-61F73DBBBBD9}">
+<ds:datastoreItem xmlns:ds="http://schemas.openxmlformats.org/officeDocument/2006/customXml" ds:itemID="{46CDC87C-B858-43A7-8D3C-DB5F8605015E}">
   <ds:schemaRefs>
     <ds:schemaRef ds:uri="http://schemas.openxmlformats.org/officeDocument/2006/bibliography"/>
   </ds:schemaRefs>

</xml_diff>